<commit_message>
Alterações nos casos de uso textuais
Alterações nos casos de uso textuais
</commit_message>
<xml_diff>
--- a/documento de especificação (4).docx
+++ b/documento de especificação (4).docx
@@ -1,6 +1,6 @@
 
 <file path=word/document.xml><?xml version="1.0" encoding="utf-8"?>
-<w:document xmlns:wpc="http://schemas.microsoft.com/office/word/2010/wordprocessingCanvas" xmlns:mc="http://schemas.openxmlformats.org/markup-compatibility/2006" xmlns:o="urn:schemas-microsoft-com:office:office" xmlns:r="http://schemas.openxmlformats.org/officeDocument/2006/relationships" xmlns:m="http://schemas.openxmlformats.org/officeDocument/2006/math" xmlns:v="urn:schemas-microsoft-com:vml" xmlns:wp14="http://schemas.microsoft.com/office/word/2010/wordprocessingDrawing" xmlns:wp="http://schemas.openxmlformats.org/drawingml/2006/wordprocessingDrawing" xmlns:w10="urn:schemas-microsoft-com:office:word" xmlns:w="http://schemas.openxmlformats.org/wordprocessingml/2006/main" xmlns:w14="http://schemas.microsoft.com/office/word/2010/wordml" xmlns:wpg="http://schemas.microsoft.com/office/word/2010/wordprocessingGroup" xmlns:wpi="http://schemas.microsoft.com/office/word/2010/wordprocessingInk" xmlns:wne="http://schemas.microsoft.com/office/word/2006/wordml" xmlns:wps="http://schemas.microsoft.com/office/word/2010/wordprocessingShape" mc:Ignorable="w14 wp14">
+<w:document xmlns:wpc="http://schemas.microsoft.com/office/word/2010/wordprocessingCanvas" xmlns:cx="http://schemas.microsoft.com/office/drawing/2014/chartex" xmlns:cx1="http://schemas.microsoft.com/office/drawing/2015/9/8/chartex" xmlns:cx2="http://schemas.microsoft.com/office/drawing/2015/10/21/chartex" xmlns:cx3="http://schemas.microsoft.com/office/drawing/2016/5/9/chartex" xmlns:cx4="http://schemas.microsoft.com/office/drawing/2016/5/10/chartex" xmlns:cx5="http://schemas.microsoft.com/office/drawing/2016/5/11/chartex" xmlns:cx6="http://schemas.microsoft.com/office/drawing/2016/5/12/chartex" xmlns:cx7="http://schemas.microsoft.com/office/drawing/2016/5/13/chartex" xmlns:cx8="http://schemas.microsoft.com/office/drawing/2016/5/14/chartex" xmlns:mc="http://schemas.openxmlformats.org/markup-compatibility/2006" xmlns:aink="http://schemas.microsoft.com/office/drawing/2016/ink" xmlns:o="urn:schemas-microsoft-com:office:office" xmlns:r="http://schemas.openxmlformats.org/officeDocument/2006/relationships" xmlns:m="http://schemas.openxmlformats.org/officeDocument/2006/math" xmlns:v="urn:schemas-microsoft-com:vml" xmlns:wp14="http://schemas.microsoft.com/office/word/2010/wordprocessingDrawing" xmlns:wp="http://schemas.openxmlformats.org/drawingml/2006/wordprocessingDrawing" xmlns:w10="urn:schemas-microsoft-com:office:word" xmlns:w="http://schemas.openxmlformats.org/wordprocessingml/2006/main" xmlns:w14="http://schemas.microsoft.com/office/word/2010/wordml" xmlns:w15="http://schemas.microsoft.com/office/word/2012/wordml" xmlns:w16se="http://schemas.microsoft.com/office/word/2015/wordml/symex" xmlns:wpg="http://schemas.microsoft.com/office/word/2010/wordprocessingGroup" xmlns:wpi="http://schemas.microsoft.com/office/word/2010/wordprocessingInk" xmlns:wne="http://schemas.microsoft.com/office/word/2006/wordml" xmlns:wps="http://schemas.microsoft.com/office/word/2010/wordprocessingShape" mc:Ignorable="w14 w15 w16se wp14">
   <w:background w:color="FFFFFF"/>
   <w:body>
     <w:p>
@@ -1555,21 +1555,7 @@
           <w:sz w:val="24"/>
           <w:szCs w:val="24"/>
         </w:rPr>
-        <w:t xml:space="preserve">ser implantado em caixas automáticos de bancos. Ele irá abranger as operações de saque, depósito, transferência e extrato, ambos para conta corrente e conta poupança. Para que possa realizar as operações citadas, o usuário, que </w:t>
-      </w:r>
-      <w:r>
-        <w:rPr>
-          <w:sz w:val="24"/>
-          <w:szCs w:val="24"/>
-        </w:rPr>
-        <w:t>deve</w:t>
-      </w:r>
-      <w:r>
-        <w:rPr>
-          <w:sz w:val="24"/>
-          <w:szCs w:val="24"/>
-        </w:rPr>
-        <w:t>rá</w:t>
+        <w:t>ser implantado em caixas automáticos de bancos. Ele irá abranger as operações de saque, depósito, transferência e extrato, ambos para conta corrente e conta poupança. Para que possa realizar as operações citadas, o usuário, que deverá</w:t>
       </w:r>
       <w:r>
         <w:rPr>
@@ -1583,28 +1569,7 @@
           <w:sz w:val="24"/>
           <w:szCs w:val="24"/>
         </w:rPr>
-        <w:t xml:space="preserve"> </w:t>
-      </w:r>
-      <w:r>
-        <w:rPr>
-          <w:sz w:val="24"/>
-          <w:szCs w:val="24"/>
-        </w:rPr>
-        <w:t>previamente cadastrado</w:t>
-      </w:r>
-      <w:r>
-        <w:rPr>
-          <w:sz w:val="24"/>
-          <w:szCs w:val="24"/>
-        </w:rPr>
-        <w:t xml:space="preserve"> no banco</w:t>
-      </w:r>
-      <w:r>
-        <w:rPr>
-          <w:sz w:val="24"/>
-          <w:szCs w:val="24"/>
-        </w:rPr>
-        <w:t xml:space="preserve">, </w:t>
+        <w:t xml:space="preserve"> previamente cadastrado no banco, </w:t>
       </w:r>
       <w:r>
         <w:rPr>
@@ -2401,25 +2366,7 @@
         <w:rPr>
           <w:sz w:val="24"/>
         </w:rPr>
-        <w:t xml:space="preserve">mostrar </w:t>
-      </w:r>
-      <w:r>
-        <w:rPr>
-          <w:sz w:val="24"/>
-        </w:rPr>
-        <w:t xml:space="preserve">a tela de login, que deverá solicitar ao cliente: agência, </w:t>
-      </w:r>
-      <w:r>
-        <w:rPr>
-          <w:sz w:val="24"/>
-        </w:rPr>
-        <w:t xml:space="preserve">conta </w:t>
-      </w:r>
-      <w:r>
-        <w:rPr>
-          <w:sz w:val="24"/>
-        </w:rPr>
-        <w:t>e senha.</w:t>
+        <w:t>mostrar a tela de login, que deverá solicitar ao cliente: agência, conta e senha.</w:t>
       </w:r>
     </w:p>
     <w:p>
@@ -2508,19 +2455,7 @@
         <w:rPr>
           <w:sz w:val="24"/>
         </w:rPr>
-        <w:t>impedir</w:t>
-      </w:r>
-      <w:r>
-        <w:rPr>
-          <w:sz w:val="24"/>
-        </w:rPr>
-        <w:t xml:space="preserve"> ação </w:t>
-      </w:r>
-      <w:r>
-        <w:rPr>
-          <w:sz w:val="24"/>
-        </w:rPr>
-        <w:t>de saque ou transferência e mostrar uma mensagem de erro caso seja um valor maior do que tem, pois a conta poupança não poderá ter saldo negativo.</w:t>
+        <w:t>impedir ação de saque ou transferência e mostrar uma mensagem de erro caso seja um valor maior do que tem, pois a conta poupança não poderá ter saldo negativo.</w:t>
       </w:r>
     </w:p>
     <w:p>
@@ -2643,11 +2578,6 @@
         <w:lastRenderedPageBreak/>
         <w:t>Apêndices</w:t>
       </w:r>
-    </w:p>
-    <w:p>
-      <w:pPr>
-        <w:pStyle w:val="Normal1"/>
-      </w:pPr>
     </w:p>
     <w:p>
       <w:pPr>
@@ -2703,7 +2633,7 @@
                     <pic:cNvPicPr/>
                   </pic:nvPicPr>
                   <pic:blipFill>
-                    <a:blip r:embed="rId8">
+                    <a:blip r:embed="rId7">
                       <a:extLst>
                         <a:ext uri="{28A0092B-C50C-407E-A947-70E740481C1C}">
                           <a14:useLocalDpi xmlns:a14="http://schemas.microsoft.com/office/drawing/2010/main" val="0"/>
@@ -2755,116 +2685,995 @@
     <w:p>
       <w:pPr>
         <w:pStyle w:val="Normal1"/>
-        <w:ind w:firstLine="720"/>
-      </w:pPr>
-      <w:r>
-        <w:t xml:space="preserve">O usuário vai acessar o caixa eletrônico informando os seguintes dados: conta, agência e senha. </w:t>
-      </w:r>
-      <w:r>
-        <w:t xml:space="preserve">Após o login ser efetuado com êxito o usuário deverá selecionar se deseja acessar a sua “Conta Poupança” ou sua “Conta Corrente”. </w:t>
-      </w:r>
-      <w:r>
-        <w:t>Depois serão disponibilizadas quatro ações para que o usuário escolha, são elas: sacar, consultar saldo, fazer uma transferência ou fazer um depósito. Para qualquer uma das ações será necessária uma segunda confirmação, em que o usuário digitará sua senha</w:t>
-      </w:r>
-      <w:r>
-        <w:t>.</w:t>
-      </w:r>
-    </w:p>
-    <w:p>
-      <w:pPr>
-        <w:pStyle w:val="Normal1"/>
-        <w:ind w:firstLine="720"/>
-      </w:pPr>
-      <w:r>
-        <w:t>Caso o cliente tenha escolhido saque será perguntado o valor, o caixa irá analisar se o saldo é suficiente, caso seja, as cédulas serão entregues</w:t>
-      </w:r>
-      <w:r>
-        <w:t xml:space="preserve"> ao cliente</w:t>
-      </w:r>
-      <w:r>
-        <w:t>.</w:t>
-      </w:r>
-    </w:p>
-    <w:p>
-      <w:pPr>
-        <w:pStyle w:val="Normal1"/>
-        <w:ind w:firstLine="720"/>
-      </w:pPr>
-      <w:r>
-        <w:t>Caso seja escolhida a opção de consulta o caixa eletrônico aprese</w:t>
-      </w:r>
-      <w:r>
-        <w:t>ntará o saldo da conta na tela.</w:t>
-      </w:r>
-    </w:p>
-    <w:p>
-      <w:pPr>
-        <w:pStyle w:val="Normal1"/>
-        <w:ind w:firstLine="720"/>
-      </w:pPr>
-      <w:r>
-        <w:t>Suponhamos que ação escolhida seja transferência, o usuário deverá inserir os dados da pessoa para a qual deseja transferir o dinheiro.</w:t>
-      </w:r>
-    </w:p>
-    <w:p>
-      <w:pPr>
-        <w:pStyle w:val="Normal1"/>
-        <w:ind w:firstLine="720"/>
-      </w:pPr>
-    </w:p>
-    <w:p>
-      <w:pPr>
-        <w:pStyle w:val="Normal1"/>
-        <w:ind w:firstLine="720"/>
-      </w:pPr>
-      <w:r>
-        <w:t>Caso o usuário opte por depósito será pedido apenas os dados da conta para a qual ele deseja enviar o dinheiro e a quantia que está dentro do envelope</w:t>
-      </w:r>
-      <w:r>
-        <w:t>.</w:t>
-      </w:r>
-    </w:p>
-    <w:p>
-      <w:pPr>
-        <w:pStyle w:val="Normal1"/>
-      </w:pPr>
-      <w:r>
-        <w:tab/>
-        <w:t>Vale ressaltar que para qualquer uma das operações, antes de ela ser realizada será solicitada mais uma vez a senha ao usuário, pois dessa forma o cliente aponta que está de acordo com a ação que está prestes a executar, além de garantir uma maior segurança contra fraudes.</w:t>
-      </w:r>
-    </w:p>
-    <w:p>
-      <w:pPr>
-        <w:pStyle w:val="Normal1"/>
-      </w:pPr>
-      <w:r>
-        <w:tab/>
-      </w:r>
-      <w:r>
-        <w:t>No final de qualquer uma das operações será perguntado ao usuário se ele deseja efetuar mais alguma coisa, caso ele aperte que sim o sistem</w:t>
-      </w:r>
-      <w:r>
-        <w:t xml:space="preserve">a voltará para a tela na qual o </w:t>
-      </w:r>
-      <w:r>
-        <w:t>cliente deve escolher a próxima ação. Caso ele escolha não fazer mais nada o programa termina e volta para a tela inicial esperando que um outro cliente venha usar.</w:t>
-      </w:r>
-    </w:p>
-    <w:p>
-      <w:pPr>
-        <w:pStyle w:val="Normal1"/>
-      </w:pPr>
-    </w:p>
-    <w:p>
-      <w:pPr>
-        <w:pStyle w:val="Normal1"/>
-      </w:pPr>
-    </w:p>
-    <w:p>
-      <w:pPr>
-        <w:pStyle w:val="Normal1"/>
-      </w:pPr>
-      <w:r>
+      </w:pPr>
+      <w:r>
+        <w:t>Caso 1:</w:t>
+      </w:r>
+    </w:p>
+    <w:p>
+      <w:pPr>
+        <w:spacing w:after="0"/>
+      </w:pPr>
+      <w:r>
+        <w:tab/>
+        <w:t>Identificador: C01.</w:t>
+      </w:r>
+    </w:p>
+    <w:p>
+      <w:pPr>
+        <w:spacing w:after="0"/>
+      </w:pPr>
+      <w:r>
+        <w:tab/>
+        <w:t>Nome: Efetuar Login.</w:t>
+      </w:r>
+    </w:p>
+    <w:p>
+      <w:pPr>
+        <w:spacing w:after="0"/>
+      </w:pPr>
+      <w:r>
+        <w:tab/>
+        <w:t>Autores: usuário.</w:t>
+      </w:r>
+    </w:p>
+    <w:p>
+      <w:pPr>
+        <w:spacing w:after="0"/>
+      </w:pPr>
+      <w:r>
+        <w:tab/>
+        <w:t>Prioridade: alta.</w:t>
+      </w:r>
+    </w:p>
+    <w:p>
+      <w:pPr>
+        <w:spacing w:after="0"/>
+      </w:pPr>
+      <w:r>
+        <w:tab/>
+        <w:t>Criticalidade: alta.</w:t>
+      </w:r>
+    </w:p>
+    <w:p>
+      <w:pPr>
+        <w:spacing w:after="0"/>
+      </w:pPr>
+      <w:r>
+        <w:tab/>
+        <w:t>Fonte: banco.</w:t>
+      </w:r>
+    </w:p>
+    <w:p>
+      <w:pPr>
+        <w:spacing w:after="0"/>
+      </w:pPr>
+      <w:r>
+        <w:tab/>
+        <w:t>Responsável: usuário.</w:t>
+      </w:r>
+    </w:p>
+    <w:p>
+      <w:pPr>
+        <w:spacing w:after="0"/>
+      </w:pPr>
+      <w:r>
+        <w:tab/>
+        <w:t>Descrição: será efetuado o login do cliente para que ele possa ter acesso as funcionalidades do caixa.</w:t>
+      </w:r>
+    </w:p>
+    <w:p>
+      <w:pPr>
+        <w:spacing w:after="0"/>
+      </w:pPr>
+      <w:r>
+        <w:tab/>
+        <w:t>Trigger: o usuário ter começado a utilizar o caixa.</w:t>
+      </w:r>
+    </w:p>
+    <w:p>
+      <w:pPr>
+        <w:spacing w:after="0"/>
+      </w:pPr>
+      <w:r>
+        <w:tab/>
+        <w:t>Atores: usuário.</w:t>
+      </w:r>
+    </w:p>
+    <w:p>
+      <w:pPr>
+        <w:spacing w:after="0"/>
+      </w:pPr>
+      <w:r>
+        <w:tab/>
+        <w:t>Pré-condições: ser cadastrado no banco, ter em sua posse: conta, agência e senha.</w:t>
+      </w:r>
+    </w:p>
+    <w:p>
+      <w:pPr>
+        <w:pStyle w:val="Normal1"/>
+      </w:pPr>
+      <w:r>
+        <w:tab/>
+        <w:t>Resultado: exibe-se uma tela onde tem a opção “Conta Corrente” e “Conta Poupança”.</w:t>
+      </w:r>
+    </w:p>
+    <w:p>
+      <w:pPr>
+        <w:pStyle w:val="Normal1"/>
+      </w:pPr>
+    </w:p>
+    <w:p>
+      <w:pPr>
+        <w:pStyle w:val="Normal1"/>
+      </w:pPr>
+      <w:r>
+        <w:t>Caso 2:</w:t>
+      </w:r>
+    </w:p>
+    <w:p>
+      <w:pPr>
+        <w:spacing w:after="0"/>
+      </w:pPr>
+      <w:r>
+        <w:tab/>
+        <w:t>Identificador: C02.</w:t>
+      </w:r>
+    </w:p>
+    <w:p>
+      <w:pPr>
+        <w:spacing w:after="0"/>
+      </w:pPr>
+      <w:r>
+        <w:tab/>
+        <w:t>Nome: Selecionar conta.</w:t>
+      </w:r>
+    </w:p>
+    <w:p>
+      <w:pPr>
+        <w:spacing w:after="0"/>
+      </w:pPr>
+      <w:r>
+        <w:tab/>
+        <w:t>Autores: usuário</w:t>
+      </w:r>
+    </w:p>
+    <w:p>
+      <w:pPr>
+        <w:spacing w:after="0"/>
+      </w:pPr>
+      <w:r>
+        <w:tab/>
+        <w:t>Prioridade: alta.</w:t>
+      </w:r>
+    </w:p>
+    <w:p>
+      <w:pPr>
+        <w:spacing w:after="0"/>
+      </w:pPr>
+      <w:r>
+        <w:tab/>
+        <w:t>Criticalidade: alta.</w:t>
+      </w:r>
+    </w:p>
+    <w:p>
+      <w:pPr>
+        <w:spacing w:after="0"/>
+      </w:pPr>
+      <w:r>
+        <w:tab/>
+        <w:t>Fonte: banco.</w:t>
+      </w:r>
+    </w:p>
+    <w:p>
+      <w:pPr>
+        <w:spacing w:after="0"/>
+      </w:pPr>
+      <w:r>
+        <w:tab/>
+        <w:t>Responsável: usuário.</w:t>
+      </w:r>
+    </w:p>
+    <w:p>
+      <w:pPr>
+        <w:spacing w:after="0"/>
+      </w:pPr>
+      <w:r>
+        <w:tab/>
+        <w:t>Descrição: o usuário deverá escolher entre sua conta corrente ou sua conta poupança para efetuar a ação que desejar.</w:t>
+      </w:r>
+    </w:p>
+    <w:p>
+      <w:pPr>
+        <w:spacing w:after="0"/>
+      </w:pPr>
+      <w:r>
+        <w:tab/>
+        <w:t>Trigger: o usuário ter efetuado o login com êxito.</w:t>
+      </w:r>
+    </w:p>
+    <w:p>
+      <w:pPr>
+        <w:spacing w:after="0"/>
+      </w:pPr>
+      <w:r>
+        <w:tab/>
+        <w:t>Atores: usuário.</w:t>
+      </w:r>
+    </w:p>
+    <w:p>
+      <w:pPr>
+        <w:spacing w:after="0"/>
+      </w:pPr>
+      <w:r>
+        <w:tab/>
+        <w:t>Pré-condições: ter efetuado o login corretamente.</w:t>
+      </w:r>
+    </w:p>
+    <w:p>
+      <w:pPr>
+        <w:pStyle w:val="Normal1"/>
+      </w:pPr>
+      <w:r>
+        <w:tab/>
+        <w:t>Resultado: exibe-se quatro opções para o usuário escolher qual ação deseja executar em seguida.</w:t>
+      </w:r>
+    </w:p>
+    <w:p>
+      <w:pPr>
+        <w:pStyle w:val="Normal1"/>
+      </w:pPr>
+    </w:p>
+    <w:p>
+      <w:pPr>
+        <w:pStyle w:val="Normal1"/>
+      </w:pPr>
+      <w:r>
+        <w:t>Caso 3:</w:t>
+      </w:r>
+    </w:p>
+    <w:p>
+      <w:pPr>
+        <w:spacing w:after="0"/>
+      </w:pPr>
+      <w:r>
+        <w:tab/>
+        <w:t>Identificador: C03.</w:t>
+      </w:r>
+    </w:p>
+    <w:p>
+      <w:pPr>
+        <w:spacing w:after="0"/>
+      </w:pPr>
+      <w:r>
+        <w:tab/>
+        <w:t>Nome: Menu principal.</w:t>
+      </w:r>
+    </w:p>
+    <w:p>
+      <w:pPr>
+        <w:spacing w:after="0"/>
+      </w:pPr>
+      <w:r>
+        <w:tab/>
+        <w:t>Autores: usuário</w:t>
+      </w:r>
+    </w:p>
+    <w:p>
+      <w:pPr>
+        <w:spacing w:after="0"/>
+      </w:pPr>
+      <w:r>
+        <w:tab/>
+        <w:t>Prioridade: alta.</w:t>
+      </w:r>
+    </w:p>
+    <w:p>
+      <w:pPr>
+        <w:spacing w:after="0"/>
+      </w:pPr>
+      <w:r>
+        <w:tab/>
+        <w:t>Criticalidade: alta.</w:t>
+      </w:r>
+    </w:p>
+    <w:p>
+      <w:pPr>
+        <w:spacing w:after="0"/>
+      </w:pPr>
+      <w:r>
+        <w:tab/>
+        <w:t>Fonte: sistema.</w:t>
+      </w:r>
+    </w:p>
+    <w:p>
+      <w:pPr>
+        <w:spacing w:after="0"/>
+      </w:pPr>
+      <w:r>
+        <w:tab/>
+        <w:t>Responsável: usuário.</w:t>
+      </w:r>
+    </w:p>
+    <w:p>
+      <w:pPr>
+        <w:spacing w:after="0"/>
+      </w:pPr>
+      <w:r>
+        <w:tab/>
+        <w:t>Descrição: o usuário deverá escolher as opções: “Consultar saldo”, “Saque”, “Depósito” e “Transferência”.</w:t>
+      </w:r>
+    </w:p>
+    <w:p>
+      <w:pPr>
+        <w:spacing w:after="0"/>
+      </w:pPr>
+      <w:r>
+        <w:tab/>
+        <w:t>Trigger: o usuário ter selecionado a conta que deseja acessar.</w:t>
+      </w:r>
+    </w:p>
+    <w:p>
+      <w:pPr>
+        <w:spacing w:after="0"/>
+      </w:pPr>
+      <w:r>
+        <w:tab/>
+        <w:t>Atores: usuário.</w:t>
+      </w:r>
+    </w:p>
+    <w:p>
+      <w:pPr>
+        <w:spacing w:after="0"/>
+      </w:pPr>
+      <w:r>
+        <w:tab/>
+        <w:t>Pré-condições: ter selecionado uma opção válida na escolha da conta.</w:t>
+      </w:r>
+    </w:p>
+    <w:p>
+      <w:pPr>
+        <w:pStyle w:val="Normal1"/>
+      </w:pPr>
+      <w:r>
+        <w:tab/>
+        <w:t>Resultado: varia de acordo com a opção que o usuário escolher.</w:t>
+      </w:r>
+    </w:p>
+    <w:p>
+      <w:pPr>
+        <w:pStyle w:val="Normal1"/>
+      </w:pPr>
+    </w:p>
+    <w:p>
+      <w:pPr>
+        <w:pStyle w:val="Normal1"/>
+      </w:pPr>
+      <w:r>
+        <w:t>Caso 4:</w:t>
+      </w:r>
+    </w:p>
+    <w:p>
+      <w:pPr>
+        <w:spacing w:after="0"/>
+      </w:pPr>
+      <w:r>
+        <w:tab/>
+        <w:t>Identificador: C04.</w:t>
+      </w:r>
+    </w:p>
+    <w:p>
+      <w:pPr>
+        <w:spacing w:after="0"/>
+      </w:pPr>
+      <w:r>
+        <w:tab/>
+        <w:t>Nome: Consulta de saldo.</w:t>
+      </w:r>
+    </w:p>
+    <w:p>
+      <w:pPr>
+        <w:spacing w:after="0"/>
+      </w:pPr>
+      <w:r>
+        <w:tab/>
+        <w:t>Autores: usuário</w:t>
+      </w:r>
+    </w:p>
+    <w:p>
+      <w:pPr>
+        <w:spacing w:after="0"/>
+      </w:pPr>
+      <w:r>
+        <w:tab/>
+        <w:t>Prioridade: alta.</w:t>
+      </w:r>
+    </w:p>
+    <w:p>
+      <w:pPr>
+        <w:spacing w:after="0"/>
+      </w:pPr>
+      <w:r>
+        <w:tab/>
+        <w:t>Criticalidade: alta.</w:t>
+      </w:r>
+    </w:p>
+    <w:p>
+      <w:pPr>
+        <w:spacing w:after="0"/>
+      </w:pPr>
+      <w:r>
+        <w:lastRenderedPageBreak/>
+        <w:tab/>
+      </w:r>
+    </w:p>
+    <w:p>
+      <w:pPr>
+        <w:spacing w:after="0"/>
+      </w:pPr>
+      <w:r>
+        <w:tab/>
+      </w:r>
+      <w:r>
+        <w:t>Fonte: banco.</w:t>
+      </w:r>
+    </w:p>
+    <w:p>
+      <w:pPr>
+        <w:spacing w:after="0"/>
+      </w:pPr>
+      <w:r>
+        <w:tab/>
+        <w:t>Responsável: usuário.</w:t>
+      </w:r>
+    </w:p>
+    <w:p>
+      <w:pPr>
+        <w:spacing w:after="0"/>
+      </w:pPr>
+      <w:r>
+        <w:tab/>
+        <w:t>Descrição: será mostrado para o usuário o saldo disponível na conta que ele escolheu anteriormente.</w:t>
+      </w:r>
+    </w:p>
+    <w:p>
+      <w:pPr>
+        <w:spacing w:after="0"/>
+      </w:pPr>
+      <w:r>
+        <w:tab/>
+        <w:t>Trigger: o usuário ter selecionado a opção “Consultar saldo”.</w:t>
+      </w:r>
+    </w:p>
+    <w:p>
+      <w:pPr>
+        <w:spacing w:after="0"/>
+      </w:pPr>
+      <w:r>
+        <w:tab/>
+        <w:t>Atores: usuário.</w:t>
+      </w:r>
+    </w:p>
+    <w:p>
+      <w:pPr>
+        <w:spacing w:after="0"/>
+      </w:pPr>
+      <w:r>
+        <w:tab/>
+        <w:t>Pré-condições: o usuário possuir um saldo na conta que ele acessou.</w:t>
+      </w:r>
+    </w:p>
+    <w:p>
+      <w:pPr>
+        <w:pStyle w:val="Normal1"/>
+      </w:pPr>
+      <w:r>
+        <w:tab/>
+        <w:t>Resultado: aparecerá na tela o saldo da conta.</w:t>
+      </w:r>
+    </w:p>
+    <w:p>
+      <w:pPr>
+        <w:pStyle w:val="Normal1"/>
+      </w:pPr>
+    </w:p>
+    <w:p>
+      <w:pPr>
+        <w:pStyle w:val="Normal1"/>
+      </w:pPr>
+      <w:r>
+        <w:t>Caso 5:</w:t>
+      </w:r>
+    </w:p>
+    <w:p>
+      <w:pPr>
+        <w:spacing w:after="0"/>
+      </w:pPr>
+      <w:r>
+        <w:tab/>
+        <w:t>Identificador: C05.</w:t>
+      </w:r>
+    </w:p>
+    <w:p>
+      <w:pPr>
+        <w:spacing w:after="0"/>
+      </w:pPr>
+      <w:r>
+        <w:tab/>
+        <w:t>Nome: Saque.</w:t>
+      </w:r>
+    </w:p>
+    <w:p>
+      <w:pPr>
+        <w:spacing w:after="0"/>
+      </w:pPr>
+      <w:r>
+        <w:tab/>
+        <w:t>Autores: usuário</w:t>
+      </w:r>
+    </w:p>
+    <w:p>
+      <w:pPr>
+        <w:spacing w:after="0"/>
+      </w:pPr>
+      <w:r>
+        <w:tab/>
+        <w:t>Prioridade: alta.</w:t>
+      </w:r>
+    </w:p>
+    <w:p>
+      <w:pPr>
+        <w:spacing w:after="0"/>
+      </w:pPr>
+      <w:r>
+        <w:tab/>
+        <w:t>Criticalidade: alta.</w:t>
+      </w:r>
+    </w:p>
+    <w:p>
+      <w:pPr>
+        <w:spacing w:after="0"/>
+      </w:pPr>
+      <w:r>
+        <w:tab/>
+        <w:t>Fonte: sistema.</w:t>
+      </w:r>
+    </w:p>
+    <w:p>
+      <w:pPr>
+        <w:spacing w:after="0"/>
+      </w:pPr>
+      <w:r>
+        <w:tab/>
+        <w:t>Responsável: usuário.</w:t>
+      </w:r>
+    </w:p>
+    <w:p>
+      <w:pPr>
+        <w:spacing w:after="0"/>
+      </w:pPr>
+      <w:r>
+        <w:tab/>
+        <w:t>Descrição: o usuário deverá fornecer ao caixa o valor que ele deseja sacar.</w:t>
+      </w:r>
+    </w:p>
+    <w:p>
+      <w:pPr>
+        <w:spacing w:after="0"/>
+      </w:pPr>
+      <w:r>
+        <w:tab/>
+        <w:t>Trigger: o usuário ter selecionado a opção “Saque”.</w:t>
+      </w:r>
+    </w:p>
+    <w:p>
+      <w:pPr>
+        <w:spacing w:after="0"/>
+      </w:pPr>
+      <w:r>
+        <w:tab/>
+        <w:t>Atores: usuário.</w:t>
+      </w:r>
+    </w:p>
+    <w:p>
+      <w:pPr>
+        <w:spacing w:after="0"/>
+      </w:pPr>
+      <w:r>
+        <w:tab/>
+        <w:t>Pré-condições: o usuário ter a quantia que ele deseja sacar disponível em sua conta.</w:t>
+      </w:r>
+    </w:p>
+    <w:p>
+      <w:pPr>
+        <w:pStyle w:val="Normal1"/>
+      </w:pPr>
+      <w:r>
+        <w:tab/>
+        <w:t>Resultado: são entregues as cédulas ao usuário e é feito o débito do valor no saldo da sua conta.</w:t>
+      </w:r>
+    </w:p>
+    <w:p>
+      <w:pPr>
+        <w:pStyle w:val="Normal1"/>
+      </w:pPr>
+    </w:p>
+    <w:p>
+      <w:pPr>
+        <w:pStyle w:val="Normal1"/>
+      </w:pPr>
+      <w:r>
+        <w:t>Caso 6:</w:t>
+      </w:r>
+    </w:p>
+    <w:p>
+      <w:pPr>
+        <w:spacing w:after="0"/>
+      </w:pPr>
+      <w:r>
+        <w:tab/>
+        <w:t>Identificador: C06.</w:t>
+      </w:r>
+    </w:p>
+    <w:p>
+      <w:pPr>
+        <w:spacing w:after="0"/>
+      </w:pPr>
+      <w:r>
+        <w:tab/>
+        <w:t>Nome: Depositar.</w:t>
+      </w:r>
+    </w:p>
+    <w:p>
+      <w:pPr>
+        <w:spacing w:after="0"/>
+      </w:pPr>
+      <w:r>
+        <w:tab/>
+        <w:t>Autores: usuário</w:t>
+      </w:r>
+    </w:p>
+    <w:p>
+      <w:pPr>
+        <w:spacing w:after="0"/>
+      </w:pPr>
+      <w:r>
+        <w:tab/>
+        <w:t>Prioridade: alta.</w:t>
+      </w:r>
+    </w:p>
+    <w:p>
+      <w:pPr>
+        <w:spacing w:after="0"/>
+      </w:pPr>
+      <w:r>
+        <w:tab/>
+        <w:t>Criticalidade: alta.</w:t>
+      </w:r>
+    </w:p>
+    <w:p>
+      <w:pPr>
+        <w:spacing w:after="0"/>
+      </w:pPr>
+      <w:r>
+        <w:tab/>
+        <w:t>Fonte: banco.</w:t>
+      </w:r>
+    </w:p>
+    <w:p>
+      <w:pPr>
+        <w:spacing w:after="0"/>
+      </w:pPr>
+      <w:r>
+        <w:tab/>
+        <w:t>Responsável: usuário.</w:t>
+      </w:r>
+    </w:p>
+    <w:p>
+      <w:pPr>
+        <w:spacing w:after="0"/>
+      </w:pPr>
+      <w:r>
+        <w:tab/>
+        <w:t>Descrição: o usuário deverá informar a conta que ele deseja enviar o dinheiro e a quantia que está dentro do envelope.</w:t>
+      </w:r>
+    </w:p>
+    <w:p>
+      <w:pPr>
+        <w:spacing w:after="0"/>
+      </w:pPr>
+      <w:r>
+        <w:tab/>
+        <w:t>Trigger: o usuário ter selecionado a opção “Depósito”.</w:t>
+      </w:r>
+    </w:p>
+    <w:p>
+      <w:pPr>
+        <w:spacing w:after="0"/>
+      </w:pPr>
+      <w:r>
+        <w:tab/>
+        <w:t>Atores: usuário.</w:t>
+      </w:r>
+    </w:p>
+    <w:p>
+      <w:pPr>
+        <w:spacing w:after="0"/>
+      </w:pPr>
+      <w:r>
+        <w:tab/>
+        <w:t>Pré-condições: ter o número da conta, para a qual ele deseja enviar, e o valor.</w:t>
+      </w:r>
+    </w:p>
+    <w:p>
+      <w:pPr>
+        <w:pStyle w:val="Normal1"/>
+      </w:pPr>
+      <w:r>
+        <w:tab/>
+        <w:t>Resultado: o dinheiro é depositado na conta.</w:t>
+      </w:r>
+    </w:p>
+    <w:p>
+      <w:pPr>
+        <w:pStyle w:val="Normal1"/>
+      </w:pPr>
+    </w:p>
+    <w:p>
+      <w:pPr>
+        <w:pStyle w:val="Normal1"/>
+      </w:pPr>
+      <w:r>
+        <w:t>Caso 7:</w:t>
+      </w:r>
+    </w:p>
+    <w:p>
+      <w:pPr>
+        <w:spacing w:after="0"/>
+      </w:pPr>
+      <w:r>
+        <w:tab/>
+        <w:t>Identificador: C07.</w:t>
+      </w:r>
+    </w:p>
+    <w:p>
+      <w:pPr>
+        <w:spacing w:after="0"/>
+      </w:pPr>
+      <w:r>
+        <w:tab/>
+        <w:t>Nome: Transferência.</w:t>
+      </w:r>
+    </w:p>
+    <w:p>
+      <w:pPr>
+        <w:spacing w:after="0"/>
+      </w:pPr>
+      <w:r>
+        <w:tab/>
+        <w:t>Autores: usuário</w:t>
+      </w:r>
+    </w:p>
+    <w:p>
+      <w:pPr>
+        <w:spacing w:after="0"/>
+      </w:pPr>
+      <w:r>
+        <w:tab/>
+        <w:t>Prioridade: alta.</w:t>
+      </w:r>
+    </w:p>
+    <w:p>
+      <w:pPr>
+        <w:spacing w:after="0"/>
+      </w:pPr>
+      <w:r>
+        <w:tab/>
+        <w:t>Criticalidade: alta.</w:t>
+      </w:r>
+    </w:p>
+    <w:p>
+      <w:pPr>
+        <w:spacing w:after="0"/>
+      </w:pPr>
+      <w:r>
+        <w:tab/>
+        <w:t>Fonte: banco.</w:t>
+      </w:r>
+    </w:p>
+    <w:p>
+      <w:pPr>
+        <w:spacing w:after="0"/>
+      </w:pPr>
+      <w:r>
+        <w:tab/>
+        <w:t>Responsável: usuário.</w:t>
+      </w:r>
+    </w:p>
+    <w:p>
+      <w:pPr>
+        <w:spacing w:after="0"/>
+      </w:pPr>
+      <w:r>
+        <w:tab/>
+        <w:t>Descrição: o usuário deverá informar a conta que ele deseja transferir o dinheiro e a quantia que será transferida da sua conta.</w:t>
+      </w:r>
+    </w:p>
+    <w:p>
+      <w:pPr>
+        <w:spacing w:after="0"/>
+      </w:pPr>
+      <w:r>
+        <w:tab/>
+        <w:t>Trigger: o usuário ter selecionado a opção “Transferência”.</w:t>
+      </w:r>
+    </w:p>
+    <w:p>
+      <w:pPr>
+        <w:spacing w:after="0"/>
+      </w:pPr>
+      <w:r>
+        <w:tab/>
+        <w:t>Atores: usuário.</w:t>
+      </w:r>
+    </w:p>
+    <w:p>
+      <w:pPr>
+        <w:spacing w:after="0"/>
+      </w:pPr>
+      <w:r>
+        <w:tab/>
+        <w:t>Pré-condições: ter o número da conta, para a qual ele deseja enviar, e o valor disponível em sua conta bancária.</w:t>
+      </w:r>
+    </w:p>
+    <w:p>
+      <w:pPr>
+        <w:pStyle w:val="Normal1"/>
+      </w:pPr>
+      <w:r>
+        <w:tab/>
+        <w:t>Resultado: o dinheiro é transferido para a conta informada.</w:t>
+      </w:r>
+    </w:p>
+    <w:p>
+      <w:pPr>
+        <w:pStyle w:val="Normal1"/>
+      </w:pPr>
+      <w:bookmarkStart w:id="4" w:name="_GoBack"/>
+      <w:bookmarkEnd w:id="4"/>
+    </w:p>
+    <w:p>
+      <w:pPr>
+        <w:pStyle w:val="Normal1"/>
+      </w:pPr>
+      <w:r>
+        <w:t>Caso 8:</w:t>
+      </w:r>
+    </w:p>
+    <w:p>
+      <w:pPr>
+        <w:spacing w:after="0"/>
+      </w:pPr>
+      <w:r>
+        <w:tab/>
+        <w:t>Identificador: C08.</w:t>
+      </w:r>
+    </w:p>
+    <w:p>
+      <w:pPr>
+        <w:spacing w:after="0"/>
+      </w:pPr>
+      <w:r>
+        <w:tab/>
+        <w:t>Nome: Confirmação.</w:t>
+      </w:r>
+    </w:p>
+    <w:p>
+      <w:pPr>
+        <w:spacing w:after="0"/>
+      </w:pPr>
+      <w:r>
+        <w:tab/>
+        <w:t>Autores: usuário</w:t>
+      </w:r>
+    </w:p>
+    <w:p>
+      <w:pPr>
+        <w:spacing w:after="0"/>
+      </w:pPr>
+      <w:r>
+        <w:tab/>
+        <w:t>Prioridade: alta.</w:t>
+      </w:r>
+    </w:p>
+    <w:p>
+      <w:pPr>
+        <w:spacing w:after="0"/>
+      </w:pPr>
+      <w:r>
+        <w:tab/>
+        <w:t>Criticalidade: alta.</w:t>
+      </w:r>
+    </w:p>
+    <w:p>
+      <w:pPr>
+        <w:spacing w:after="0"/>
+      </w:pPr>
+      <w:r>
+        <w:tab/>
+        <w:t>Fonte: banco.</w:t>
+      </w:r>
+    </w:p>
+    <w:p>
+      <w:pPr>
+        <w:spacing w:after="0"/>
+      </w:pPr>
+      <w:r>
+        <w:tab/>
+        <w:t>Responsável: usuário.</w:t>
+      </w:r>
+    </w:p>
+    <w:p>
+      <w:pPr>
+        <w:spacing w:after="0"/>
+      </w:pPr>
+      <w:r>
+        <w:tab/>
+        <w:t>Descrição: o usuário deverá informar a sua senha para confirmar a ação selecionada anteriormente. Dessa forma o usuário estará ciente da ação e garante uma maior segurança contra fraudes.</w:t>
+      </w:r>
+    </w:p>
+    <w:p>
+      <w:pPr>
+        <w:spacing w:after="0"/>
+      </w:pPr>
+      <w:r>
+        <w:tab/>
+        <w:t>Trigger: o usuário ter selecionado alguma opção e ter preenchido todos os campos corretamente.</w:t>
+      </w:r>
+    </w:p>
+    <w:p>
+      <w:pPr>
+        <w:spacing w:after="0"/>
+      </w:pPr>
+      <w:r>
+        <w:tab/>
+        <w:t>Atores: usuário.</w:t>
+      </w:r>
+    </w:p>
+    <w:p>
+      <w:pPr>
+        <w:spacing w:after="0"/>
+      </w:pPr>
+      <w:r>
+        <w:tab/>
+        <w:t>Pré-condições: informar todos os dados da ação corretamente.</w:t>
+      </w:r>
+    </w:p>
+    <w:p>
+      <w:pPr>
+        <w:pStyle w:val="Normal1"/>
+      </w:pPr>
+      <w:r>
+        <w:tab/>
+        <w:t>Resultado: a ação ser feita com a autorização do cliente.</w:t>
+      </w:r>
+    </w:p>
+    <w:p>
+      <w:pPr>
+        <w:pStyle w:val="Normal1"/>
+      </w:pPr>
+    </w:p>
+    <w:p>
+      <w:pPr>
+        <w:pStyle w:val="Normal1"/>
+      </w:pPr>
+    </w:p>
+    <w:p>
+      <w:pPr>
+        <w:pStyle w:val="Normal1"/>
+      </w:pPr>
+      <w:r>
+        <w:lastRenderedPageBreak/>
         <w:t>Modelo 2: Diagrama de Fluxo de Dados</w:t>
       </w:r>
       <w:r>
@@ -2893,7 +3702,7 @@
                     <pic:cNvPicPr preferRelativeResize="0"/>
                   </pic:nvPicPr>
                   <pic:blipFill>
-                    <a:blip r:embed="rId9" cstate="print"/>
+                    <a:blip r:embed="rId8" cstate="print"/>
                     <a:srcRect/>
                     <a:stretch>
                       <a:fillRect/>
@@ -2964,16 +3773,260 @@
           <w:u w:val="single"/>
         </w:rPr>
       </w:pPr>
-      <w:bookmarkStart w:id="4" w:name="_GoBack"/>
-      <w:bookmarkEnd w:id="4"/>
       <w:r>
         <w:rPr>
           <w:sz w:val="28"/>
           <w:szCs w:val="28"/>
           <w:u w:val="single"/>
         </w:rPr>
+        <w:t>Índice</w:t>
+      </w:r>
+    </w:p>
+    <w:p>
+      <w:pPr>
+        <w:pStyle w:val="Normal1"/>
+        <w:jc w:val="both"/>
+        <w:rPr>
+          <w:sz w:val="24"/>
+          <w:szCs w:val="24"/>
+        </w:rPr>
+      </w:pPr>
+      <w:r>
+        <w:rPr>
+          <w:sz w:val="24"/>
+          <w:szCs w:val="24"/>
+        </w:rPr>
+        <w:t xml:space="preserve">1. Introdução                                                                                                                                 </w:t>
+      </w:r>
+      <w:r>
+        <w:rPr>
+          <w:sz w:val="24"/>
+          <w:szCs w:val="24"/>
+        </w:rPr>
+        <w:t xml:space="preserve"> </w:t>
+      </w:r>
+      <w:r>
+        <w:rPr>
+          <w:sz w:val="24"/>
+          <w:szCs w:val="24"/>
+        </w:rPr>
+        <w:t>4</w:t>
+      </w:r>
+    </w:p>
+    <w:p>
+      <w:pPr>
+        <w:pStyle w:val="Normal1"/>
+        <w:jc w:val="both"/>
+        <w:rPr>
+          <w:sz w:val="24"/>
+          <w:szCs w:val="24"/>
+        </w:rPr>
+      </w:pPr>
+      <w:r>
+        <w:rPr>
+          <w:sz w:val="24"/>
+          <w:szCs w:val="24"/>
+        </w:rPr>
+        <w:tab/>
+        <w:t xml:space="preserve">1.1 Escopo                                      </w:t>
+      </w:r>
+      <w:r>
+        <w:rPr>
+          <w:sz w:val="24"/>
+          <w:szCs w:val="24"/>
+        </w:rPr>
+        <w:t xml:space="preserve">                                                                                   </w:t>
+      </w:r>
+      <w:r>
+        <w:rPr>
+          <w:sz w:val="24"/>
+          <w:szCs w:val="24"/>
+        </w:rPr>
+        <w:t>4</w:t>
+      </w:r>
+    </w:p>
+    <w:p>
+      <w:pPr>
+        <w:pStyle w:val="Normal1"/>
+        <w:jc w:val="both"/>
+        <w:rPr>
+          <w:sz w:val="24"/>
+          <w:szCs w:val="24"/>
+        </w:rPr>
+      </w:pPr>
+      <w:r>
+        <w:rPr>
+          <w:sz w:val="24"/>
+          <w:szCs w:val="24"/>
+        </w:rPr>
+        <w:tab/>
+        <w:t xml:space="preserve">1.2 Descrição dos Stakeholders </w:t>
+      </w:r>
+      <w:r>
+        <w:rPr>
+          <w:sz w:val="24"/>
+          <w:szCs w:val="24"/>
+        </w:rPr>
+        <w:t xml:space="preserve">                                                                                    4</w:t>
+      </w:r>
+    </w:p>
+    <w:p>
+      <w:pPr>
+        <w:pStyle w:val="Normal1"/>
+        <w:jc w:val="both"/>
+        <w:rPr>
+          <w:sz w:val="24"/>
+          <w:szCs w:val="24"/>
+        </w:rPr>
+      </w:pPr>
+    </w:p>
+    <w:p>
+      <w:pPr>
+        <w:pStyle w:val="Normal1"/>
+        <w:jc w:val="both"/>
+        <w:rPr>
+          <w:sz w:val="24"/>
+          <w:szCs w:val="24"/>
+        </w:rPr>
+      </w:pPr>
+      <w:r>
+        <w:rPr>
+          <w:sz w:val="24"/>
+          <w:szCs w:val="24"/>
+        </w:rPr>
+        <w:t>2. Descrição geral</w:t>
+      </w:r>
+      <w:r>
+        <w:rPr>
+          <w:sz w:val="24"/>
+          <w:szCs w:val="24"/>
+        </w:rPr>
+        <w:t xml:space="preserve">                                                                                                                          4</w:t>
+      </w:r>
+    </w:p>
+    <w:p>
+      <w:pPr>
+        <w:pStyle w:val="Normal1"/>
+        <w:jc w:val="both"/>
+        <w:rPr>
+          <w:sz w:val="24"/>
+          <w:szCs w:val="24"/>
+        </w:rPr>
+      </w:pPr>
+      <w:r>
+        <w:rPr>
+          <w:sz w:val="24"/>
+          <w:szCs w:val="24"/>
+        </w:rPr>
+        <w:tab/>
+        <w:t>2.1 Descrições do Público-alvo</w:t>
+      </w:r>
+      <w:r>
+        <w:rPr>
+          <w:sz w:val="24"/>
+          <w:szCs w:val="24"/>
+        </w:rPr>
+        <w:t xml:space="preserve">                                                                                      4</w:t>
+      </w:r>
+    </w:p>
+    <w:p>
+      <w:pPr>
+        <w:pStyle w:val="Normal1"/>
+        <w:jc w:val="both"/>
+        <w:rPr>
+          <w:sz w:val="24"/>
+          <w:szCs w:val="24"/>
+        </w:rPr>
+      </w:pPr>
+      <w:r>
+        <w:rPr>
+          <w:sz w:val="24"/>
+          <w:szCs w:val="24"/>
+        </w:rPr>
+        <w:tab/>
+        <w:t>2.2 Restrições</w:t>
+      </w:r>
+      <w:r>
+        <w:rPr>
+          <w:sz w:val="24"/>
+          <w:szCs w:val="24"/>
+        </w:rPr>
+        <w:t xml:space="preserve">                                                                                                                    4</w:t>
+      </w:r>
+    </w:p>
+    <w:p>
+      <w:pPr>
+        <w:pStyle w:val="Normal1"/>
+        <w:jc w:val="both"/>
+        <w:rPr>
+          <w:sz w:val="24"/>
+          <w:szCs w:val="24"/>
+        </w:rPr>
+      </w:pPr>
+      <w:r>
+        <w:rPr>
+          <w:sz w:val="24"/>
+          <w:szCs w:val="24"/>
+        </w:rPr>
+        <w:t>3. Requisitos</w:t>
+      </w:r>
+      <w:r>
+        <w:rPr>
+          <w:sz w:val="24"/>
+          <w:szCs w:val="24"/>
+        </w:rPr>
+        <w:t xml:space="preserve">                                                                                                                                   5</w:t>
+      </w:r>
+    </w:p>
+    <w:p>
+      <w:pPr>
+        <w:pStyle w:val="Normal1"/>
+        <w:jc w:val="both"/>
+        <w:rPr>
+          <w:sz w:val="24"/>
+          <w:szCs w:val="24"/>
+        </w:rPr>
+      </w:pPr>
+      <w:r>
+        <w:rPr>
+          <w:sz w:val="24"/>
+          <w:szCs w:val="24"/>
+        </w:rPr>
+        <w:tab/>
+        <w:t>3.1 Requisitos funcionais</w:t>
+      </w:r>
+      <w:r>
+        <w:rPr>
+          <w:sz w:val="24"/>
+          <w:szCs w:val="24"/>
+        </w:rPr>
+        <w:t xml:space="preserve">                                                                                                5</w:t>
+      </w:r>
+    </w:p>
+    <w:p>
+      <w:pPr>
+        <w:pStyle w:val="Normal1"/>
+        <w:jc w:val="both"/>
+        <w:rPr>
+          <w:sz w:val="24"/>
+          <w:szCs w:val="24"/>
+        </w:rPr>
+      </w:pPr>
+      <w:r>
+        <w:rPr>
+          <w:sz w:val="24"/>
+          <w:szCs w:val="24"/>
+        </w:rPr>
         <w:lastRenderedPageBreak/>
-        <w:t>Índice</w:t>
+        <w:tab/>
+        <w:t>3.2 Requisitos de qualidade</w:t>
+      </w:r>
+      <w:r>
+        <w:rPr>
+          <w:sz w:val="24"/>
+          <w:szCs w:val="24"/>
+        </w:rPr>
+        <w:t xml:space="preserve">                                                                                           5</w:t>
       </w:r>
     </w:p>
     <w:p>
@@ -2990,8 +4043,66 @@
           <w:sz w:val="24"/>
           <w:szCs w:val="24"/>
         </w:rPr>
-        <w:t xml:space="preserve">1. Introdução                                                                                                                                 </w:t>
-      </w:r>
+        <w:t xml:space="preserve">Apêndices </w:t>
+      </w:r>
+      <w:r>
+        <w:rPr>
+          <w:sz w:val="24"/>
+          <w:szCs w:val="24"/>
+        </w:rPr>
+        <w:t xml:space="preserve">                                                                                                                                      6</w:t>
+      </w:r>
+    </w:p>
+    <w:p>
+      <w:pPr>
+        <w:pStyle w:val="Normal1"/>
+        <w:jc w:val="both"/>
+        <w:rPr>
+          <w:sz w:val="24"/>
+          <w:szCs w:val="24"/>
+        </w:rPr>
+      </w:pPr>
+      <w:r>
+        <w:rPr>
+          <w:sz w:val="24"/>
+          <w:szCs w:val="24"/>
+        </w:rPr>
+        <w:tab/>
+        <w:t>Modelos</w:t>
+      </w:r>
+      <w:r>
+        <w:rPr>
+          <w:sz w:val="24"/>
+          <w:szCs w:val="24"/>
+        </w:rPr>
+        <w:t xml:space="preserve">                                                                                                                             6</w:t>
+      </w:r>
+    </w:p>
+    <w:p>
+      <w:pPr>
+        <w:pStyle w:val="Normal1"/>
+        <w:ind w:firstLine="720"/>
+        <w:rPr>
+          <w:sz w:val="24"/>
+          <w:szCs w:val="24"/>
+        </w:rPr>
+      </w:pPr>
+      <w:r>
+        <w:rPr>
+          <w:sz w:val="24"/>
+          <w:szCs w:val="24"/>
+        </w:rPr>
+        <w:t>Glossário</w:t>
+      </w:r>
+    </w:p>
+    <w:p>
+      <w:pPr>
+        <w:pStyle w:val="Normal1"/>
+        <w:rPr>
+          <w:sz w:val="24"/>
+          <w:szCs w:val="24"/>
+        </w:rPr>
+      </w:pPr>
       <w:r>
         <w:rPr>
           <w:sz w:val="24"/>
@@ -2999,310 +4110,6 @@
         </w:rPr>
         <w:t xml:space="preserve"> </w:t>
       </w:r>
-      <w:r>
-        <w:rPr>
-          <w:sz w:val="24"/>
-          <w:szCs w:val="24"/>
-        </w:rPr>
-        <w:t>4</w:t>
-      </w:r>
-    </w:p>
-    <w:p>
-      <w:pPr>
-        <w:pStyle w:val="Normal1"/>
-        <w:jc w:val="both"/>
-        <w:rPr>
-          <w:sz w:val="24"/>
-          <w:szCs w:val="24"/>
-        </w:rPr>
-      </w:pPr>
-      <w:r>
-        <w:rPr>
-          <w:sz w:val="24"/>
-          <w:szCs w:val="24"/>
-        </w:rPr>
-        <w:tab/>
-        <w:t xml:space="preserve">1.1 Escopo                                      </w:t>
-      </w:r>
-      <w:r>
-        <w:rPr>
-          <w:sz w:val="24"/>
-          <w:szCs w:val="24"/>
-        </w:rPr>
-        <w:t xml:space="preserve">                                                                                   </w:t>
-      </w:r>
-      <w:r>
-        <w:rPr>
-          <w:sz w:val="24"/>
-          <w:szCs w:val="24"/>
-        </w:rPr>
-        <w:t>4</w:t>
-      </w:r>
-    </w:p>
-    <w:p>
-      <w:pPr>
-        <w:pStyle w:val="Normal1"/>
-        <w:jc w:val="both"/>
-        <w:rPr>
-          <w:sz w:val="24"/>
-          <w:szCs w:val="24"/>
-        </w:rPr>
-      </w:pPr>
-      <w:r>
-        <w:rPr>
-          <w:sz w:val="24"/>
-          <w:szCs w:val="24"/>
-        </w:rPr>
-        <w:tab/>
-        <w:t xml:space="preserve">1.2 Descrição dos Stakeholders </w:t>
-      </w:r>
-      <w:r>
-        <w:rPr>
-          <w:sz w:val="24"/>
-          <w:szCs w:val="24"/>
-        </w:rPr>
-        <w:t xml:space="preserve">                                                                                    4</w:t>
-      </w:r>
-    </w:p>
-    <w:p>
-      <w:pPr>
-        <w:pStyle w:val="Normal1"/>
-        <w:jc w:val="both"/>
-        <w:rPr>
-          <w:sz w:val="24"/>
-          <w:szCs w:val="24"/>
-        </w:rPr>
-      </w:pPr>
-    </w:p>
-    <w:p>
-      <w:pPr>
-        <w:pStyle w:val="Normal1"/>
-        <w:jc w:val="both"/>
-        <w:rPr>
-          <w:sz w:val="24"/>
-          <w:szCs w:val="24"/>
-        </w:rPr>
-      </w:pPr>
-      <w:r>
-        <w:rPr>
-          <w:sz w:val="24"/>
-          <w:szCs w:val="24"/>
-        </w:rPr>
-        <w:t>2. Descrição geral</w:t>
-      </w:r>
-      <w:r>
-        <w:rPr>
-          <w:sz w:val="24"/>
-          <w:szCs w:val="24"/>
-        </w:rPr>
-        <w:t xml:space="preserve">                                                                                                                          4</w:t>
-      </w:r>
-    </w:p>
-    <w:p>
-      <w:pPr>
-        <w:pStyle w:val="Normal1"/>
-        <w:jc w:val="both"/>
-        <w:rPr>
-          <w:sz w:val="24"/>
-          <w:szCs w:val="24"/>
-        </w:rPr>
-      </w:pPr>
-      <w:r>
-        <w:rPr>
-          <w:sz w:val="24"/>
-          <w:szCs w:val="24"/>
-        </w:rPr>
-        <w:tab/>
-        <w:t>2.1 Descrições do Público-alvo</w:t>
-      </w:r>
-      <w:r>
-        <w:rPr>
-          <w:sz w:val="24"/>
-          <w:szCs w:val="24"/>
-        </w:rPr>
-        <w:t xml:space="preserve">                                                                                      4</w:t>
-      </w:r>
-    </w:p>
-    <w:p>
-      <w:pPr>
-        <w:pStyle w:val="Normal1"/>
-        <w:jc w:val="both"/>
-        <w:rPr>
-          <w:sz w:val="24"/>
-          <w:szCs w:val="24"/>
-        </w:rPr>
-      </w:pPr>
-      <w:r>
-        <w:rPr>
-          <w:sz w:val="24"/>
-          <w:szCs w:val="24"/>
-        </w:rPr>
-        <w:tab/>
-        <w:t>2.2 Restrições</w:t>
-      </w:r>
-      <w:r>
-        <w:rPr>
-          <w:sz w:val="24"/>
-          <w:szCs w:val="24"/>
-        </w:rPr>
-        <w:t xml:space="preserve">                                                                                                                    4</w:t>
-      </w:r>
-    </w:p>
-    <w:p>
-      <w:pPr>
-        <w:pStyle w:val="Normal1"/>
-        <w:jc w:val="both"/>
-        <w:rPr>
-          <w:sz w:val="24"/>
-          <w:szCs w:val="24"/>
-        </w:rPr>
-      </w:pPr>
-      <w:r>
-        <w:rPr>
-          <w:sz w:val="24"/>
-          <w:szCs w:val="24"/>
-        </w:rPr>
-        <w:t>3. Requisitos</w:t>
-      </w:r>
-      <w:r>
-        <w:rPr>
-          <w:sz w:val="24"/>
-          <w:szCs w:val="24"/>
-        </w:rPr>
-        <w:t xml:space="preserve">                                                                                                                                   5</w:t>
-      </w:r>
-    </w:p>
-    <w:p>
-      <w:pPr>
-        <w:pStyle w:val="Normal1"/>
-        <w:jc w:val="both"/>
-        <w:rPr>
-          <w:sz w:val="24"/>
-          <w:szCs w:val="24"/>
-        </w:rPr>
-      </w:pPr>
-      <w:r>
-        <w:rPr>
-          <w:sz w:val="24"/>
-          <w:szCs w:val="24"/>
-        </w:rPr>
-        <w:tab/>
-        <w:t>3.1 Requisitos funcionais</w:t>
-      </w:r>
-      <w:r>
-        <w:rPr>
-          <w:sz w:val="24"/>
-          <w:szCs w:val="24"/>
-        </w:rPr>
-        <w:t xml:space="preserve">                                                                                                5</w:t>
-      </w:r>
-    </w:p>
-    <w:p>
-      <w:pPr>
-        <w:pStyle w:val="Normal1"/>
-        <w:jc w:val="both"/>
-        <w:rPr>
-          <w:sz w:val="24"/>
-          <w:szCs w:val="24"/>
-        </w:rPr>
-      </w:pPr>
-      <w:r>
-        <w:rPr>
-          <w:sz w:val="24"/>
-          <w:szCs w:val="24"/>
-        </w:rPr>
-        <w:tab/>
-        <w:t>3.2 Requisitos de qualidade</w:t>
-      </w:r>
-      <w:r>
-        <w:rPr>
-          <w:sz w:val="24"/>
-          <w:szCs w:val="24"/>
-        </w:rPr>
-        <w:t xml:space="preserve">                                                                                           5</w:t>
-      </w:r>
-    </w:p>
-    <w:p>
-      <w:pPr>
-        <w:pStyle w:val="Normal1"/>
-        <w:jc w:val="both"/>
-        <w:rPr>
-          <w:sz w:val="24"/>
-          <w:szCs w:val="24"/>
-        </w:rPr>
-      </w:pPr>
-      <w:r>
-        <w:rPr>
-          <w:sz w:val="24"/>
-          <w:szCs w:val="24"/>
-        </w:rPr>
-        <w:t xml:space="preserve">Apêndices </w:t>
-      </w:r>
-      <w:r>
-        <w:rPr>
-          <w:sz w:val="24"/>
-          <w:szCs w:val="24"/>
-        </w:rPr>
-        <w:t xml:space="preserve">                                                                                                                                      6</w:t>
-      </w:r>
-    </w:p>
-    <w:p>
-      <w:pPr>
-        <w:pStyle w:val="Normal1"/>
-        <w:jc w:val="both"/>
-        <w:rPr>
-          <w:sz w:val="24"/>
-          <w:szCs w:val="24"/>
-        </w:rPr>
-      </w:pPr>
-      <w:r>
-        <w:rPr>
-          <w:sz w:val="24"/>
-          <w:szCs w:val="24"/>
-        </w:rPr>
-        <w:tab/>
-        <w:t>Modelos</w:t>
-      </w:r>
-      <w:r>
-        <w:rPr>
-          <w:sz w:val="24"/>
-          <w:szCs w:val="24"/>
-        </w:rPr>
-        <w:t xml:space="preserve">                                                                                                                             6</w:t>
-      </w:r>
-    </w:p>
-    <w:p>
-      <w:pPr>
-        <w:pStyle w:val="Normal1"/>
-        <w:ind w:firstLine="720"/>
-        <w:rPr>
-          <w:sz w:val="24"/>
-          <w:szCs w:val="24"/>
-        </w:rPr>
-      </w:pPr>
-      <w:r>
-        <w:rPr>
-          <w:sz w:val="24"/>
-          <w:szCs w:val="24"/>
-        </w:rPr>
-        <w:t>Glossário</w:t>
-      </w:r>
-    </w:p>
-    <w:p>
-      <w:pPr>
-        <w:pStyle w:val="Normal1"/>
-        <w:rPr>
-          <w:sz w:val="24"/>
-          <w:szCs w:val="24"/>
-        </w:rPr>
-      </w:pPr>
-      <w:r>
-        <w:rPr>
-          <w:sz w:val="24"/>
-          <w:szCs w:val="24"/>
-        </w:rPr>
-        <w:t xml:space="preserve"> </w:t>
-      </w:r>
     </w:p>
     <w:p>
       <w:pPr>
@@ -3321,8 +4128,8 @@
       </w:r>
     </w:p>
     <w:sectPr>
-      <w:headerReference w:type="default" r:id="rId10"/>
-      <w:footerReference w:type="default" r:id="rId11"/>
+      <w:headerReference w:type="default" r:id="rId9"/>
+      <w:footerReference w:type="default" r:id="rId10"/>
       <w:pgSz w:w="11906" w:h="16838"/>
       <w:pgMar w:top="1417" w:right="1701" w:bottom="1417" w:left="1701" w:header="0" w:footer="720" w:gutter="0"/>
       <w:pgNumType w:start="1"/>
@@ -3333,7 +4140,7 @@
 </file>
 
 <file path=word/endnotes.xml><?xml version="1.0" encoding="utf-8"?>
-<w:endnotes xmlns:wpc="http://schemas.microsoft.com/office/word/2010/wordprocessingCanvas" xmlns:mc="http://schemas.openxmlformats.org/markup-compatibility/2006" xmlns:o="urn:schemas-microsoft-com:office:office" xmlns:r="http://schemas.openxmlformats.org/officeDocument/2006/relationships" xmlns:m="http://schemas.openxmlformats.org/officeDocument/2006/math" xmlns:v="urn:schemas-microsoft-com:vml" xmlns:wp14="http://schemas.microsoft.com/office/word/2010/wordprocessingDrawing" xmlns:wp="http://schemas.openxmlformats.org/drawingml/2006/wordprocessingDrawing" xmlns:w10="urn:schemas-microsoft-com:office:word" xmlns:w="http://schemas.openxmlformats.org/wordprocessingml/2006/main" xmlns:w14="http://schemas.microsoft.com/office/word/2010/wordml" xmlns:wpg="http://schemas.microsoft.com/office/word/2010/wordprocessingGroup" xmlns:wpi="http://schemas.microsoft.com/office/word/2010/wordprocessingInk" xmlns:wne="http://schemas.microsoft.com/office/word/2006/wordml" xmlns:wps="http://schemas.microsoft.com/office/word/2010/wordprocessingShape" mc:Ignorable="w14 wp14">
+<w:endnotes xmlns:wpc="http://schemas.microsoft.com/office/word/2010/wordprocessingCanvas" xmlns:cx="http://schemas.microsoft.com/office/drawing/2014/chartex" xmlns:cx1="http://schemas.microsoft.com/office/drawing/2015/9/8/chartex" xmlns:cx2="http://schemas.microsoft.com/office/drawing/2015/10/21/chartex" xmlns:cx3="http://schemas.microsoft.com/office/drawing/2016/5/9/chartex" xmlns:cx4="http://schemas.microsoft.com/office/drawing/2016/5/10/chartex" xmlns:cx5="http://schemas.microsoft.com/office/drawing/2016/5/11/chartex" xmlns:cx6="http://schemas.microsoft.com/office/drawing/2016/5/12/chartex" xmlns:cx7="http://schemas.microsoft.com/office/drawing/2016/5/13/chartex" xmlns:cx8="http://schemas.microsoft.com/office/drawing/2016/5/14/chartex" xmlns:mc="http://schemas.openxmlformats.org/markup-compatibility/2006" xmlns:aink="http://schemas.microsoft.com/office/drawing/2016/ink" xmlns:o="urn:schemas-microsoft-com:office:office" xmlns:r="http://schemas.openxmlformats.org/officeDocument/2006/relationships" xmlns:m="http://schemas.openxmlformats.org/officeDocument/2006/math" xmlns:v="urn:schemas-microsoft-com:vml" xmlns:wp14="http://schemas.microsoft.com/office/word/2010/wordprocessingDrawing" xmlns:wp="http://schemas.openxmlformats.org/drawingml/2006/wordprocessingDrawing" xmlns:w10="urn:schemas-microsoft-com:office:word" xmlns:w="http://schemas.openxmlformats.org/wordprocessingml/2006/main" xmlns:w14="http://schemas.microsoft.com/office/word/2010/wordml" xmlns:w15="http://schemas.microsoft.com/office/word/2012/wordml" xmlns:w16se="http://schemas.microsoft.com/office/word/2015/wordml/symex" xmlns:wpg="http://schemas.microsoft.com/office/word/2010/wordprocessingGroup" xmlns:wpi="http://schemas.microsoft.com/office/word/2010/wordprocessingInk" xmlns:wne="http://schemas.microsoft.com/office/word/2006/wordml" xmlns:wps="http://schemas.microsoft.com/office/word/2010/wordprocessingShape" mc:Ignorable="w14 w15 w16se wp14">
   <w:endnote w:type="separator" w:id="-1">
     <w:p>
       <w:pPr>
@@ -3358,7 +4165,7 @@
 </file>
 
 <file path=word/footer1.xml><?xml version="1.0" encoding="utf-8"?>
-<w:ftr xmlns:wpc="http://schemas.microsoft.com/office/word/2010/wordprocessingCanvas" xmlns:mc="http://schemas.openxmlformats.org/markup-compatibility/2006" xmlns:o="urn:schemas-microsoft-com:office:office" xmlns:r="http://schemas.openxmlformats.org/officeDocument/2006/relationships" xmlns:m="http://schemas.openxmlformats.org/officeDocument/2006/math" xmlns:v="urn:schemas-microsoft-com:vml" xmlns:wp14="http://schemas.microsoft.com/office/word/2010/wordprocessingDrawing" xmlns:wp="http://schemas.openxmlformats.org/drawingml/2006/wordprocessingDrawing" xmlns:w10="urn:schemas-microsoft-com:office:word" xmlns:w="http://schemas.openxmlformats.org/wordprocessingml/2006/main" xmlns:w14="http://schemas.microsoft.com/office/word/2010/wordml" xmlns:wpg="http://schemas.microsoft.com/office/word/2010/wordprocessingGroup" xmlns:wpi="http://schemas.microsoft.com/office/word/2010/wordprocessingInk" xmlns:wne="http://schemas.microsoft.com/office/word/2006/wordml" xmlns:wps="http://schemas.microsoft.com/office/word/2010/wordprocessingShape" mc:Ignorable="w14 wp14">
+<w:ftr xmlns:wpc="http://schemas.microsoft.com/office/word/2010/wordprocessingCanvas" xmlns:cx="http://schemas.microsoft.com/office/drawing/2014/chartex" xmlns:cx1="http://schemas.microsoft.com/office/drawing/2015/9/8/chartex" xmlns:cx2="http://schemas.microsoft.com/office/drawing/2015/10/21/chartex" xmlns:cx3="http://schemas.microsoft.com/office/drawing/2016/5/9/chartex" xmlns:cx4="http://schemas.microsoft.com/office/drawing/2016/5/10/chartex" xmlns:cx5="http://schemas.microsoft.com/office/drawing/2016/5/11/chartex" xmlns:cx6="http://schemas.microsoft.com/office/drawing/2016/5/12/chartex" xmlns:cx7="http://schemas.microsoft.com/office/drawing/2016/5/13/chartex" xmlns:cx8="http://schemas.microsoft.com/office/drawing/2016/5/14/chartex" xmlns:mc="http://schemas.openxmlformats.org/markup-compatibility/2006" xmlns:aink="http://schemas.microsoft.com/office/drawing/2016/ink" xmlns:o="urn:schemas-microsoft-com:office:office" xmlns:r="http://schemas.openxmlformats.org/officeDocument/2006/relationships" xmlns:m="http://schemas.openxmlformats.org/officeDocument/2006/math" xmlns:v="urn:schemas-microsoft-com:vml" xmlns:wp14="http://schemas.microsoft.com/office/word/2010/wordprocessingDrawing" xmlns:wp="http://schemas.openxmlformats.org/drawingml/2006/wordprocessingDrawing" xmlns:w10="urn:schemas-microsoft-com:office:word" xmlns:w="http://schemas.openxmlformats.org/wordprocessingml/2006/main" xmlns:w14="http://schemas.microsoft.com/office/word/2010/wordml" xmlns:w15="http://schemas.microsoft.com/office/word/2012/wordml" xmlns:w16se="http://schemas.microsoft.com/office/word/2015/wordml/symex" xmlns:wpg="http://schemas.microsoft.com/office/word/2010/wordprocessingGroup" xmlns:wpi="http://schemas.microsoft.com/office/word/2010/wordprocessingInk" xmlns:wne="http://schemas.microsoft.com/office/word/2006/wordml" xmlns:wps="http://schemas.microsoft.com/office/word/2010/wordprocessingShape" mc:Ignorable="w14 w15 w16se wp14">
   <w:p>
     <w:pPr>
       <w:pStyle w:val="Normal1"/>
@@ -3382,7 +4189,7 @@
       <w:rPr>
         <w:noProof/>
       </w:rPr>
-      <w:t>8</w:t>
+      <w:t>9</w:t>
     </w:r>
     <w:r>
       <w:fldChar w:fldCharType="end"/>
@@ -3403,7 +4210,7 @@
 </file>
 
 <file path=word/footnotes.xml><?xml version="1.0" encoding="utf-8"?>
-<w:footnotes xmlns:wpc="http://schemas.microsoft.com/office/word/2010/wordprocessingCanvas" xmlns:mc="http://schemas.openxmlformats.org/markup-compatibility/2006" xmlns:o="urn:schemas-microsoft-com:office:office" xmlns:r="http://schemas.openxmlformats.org/officeDocument/2006/relationships" xmlns:m="http://schemas.openxmlformats.org/officeDocument/2006/math" xmlns:v="urn:schemas-microsoft-com:vml" xmlns:wp14="http://schemas.microsoft.com/office/word/2010/wordprocessingDrawing" xmlns:wp="http://schemas.openxmlformats.org/drawingml/2006/wordprocessingDrawing" xmlns:w10="urn:schemas-microsoft-com:office:word" xmlns:w="http://schemas.openxmlformats.org/wordprocessingml/2006/main" xmlns:w14="http://schemas.microsoft.com/office/word/2010/wordml" xmlns:wpg="http://schemas.microsoft.com/office/word/2010/wordprocessingGroup" xmlns:wpi="http://schemas.microsoft.com/office/word/2010/wordprocessingInk" xmlns:wne="http://schemas.microsoft.com/office/word/2006/wordml" xmlns:wps="http://schemas.microsoft.com/office/word/2010/wordprocessingShape" mc:Ignorable="w14 wp14">
+<w:footnotes xmlns:wpc="http://schemas.microsoft.com/office/word/2010/wordprocessingCanvas" xmlns:cx="http://schemas.microsoft.com/office/drawing/2014/chartex" xmlns:cx1="http://schemas.microsoft.com/office/drawing/2015/9/8/chartex" xmlns:cx2="http://schemas.microsoft.com/office/drawing/2015/10/21/chartex" xmlns:cx3="http://schemas.microsoft.com/office/drawing/2016/5/9/chartex" xmlns:cx4="http://schemas.microsoft.com/office/drawing/2016/5/10/chartex" xmlns:cx5="http://schemas.microsoft.com/office/drawing/2016/5/11/chartex" xmlns:cx6="http://schemas.microsoft.com/office/drawing/2016/5/12/chartex" xmlns:cx7="http://schemas.microsoft.com/office/drawing/2016/5/13/chartex" xmlns:cx8="http://schemas.microsoft.com/office/drawing/2016/5/14/chartex" xmlns:mc="http://schemas.openxmlformats.org/markup-compatibility/2006" xmlns:aink="http://schemas.microsoft.com/office/drawing/2016/ink" xmlns:o="urn:schemas-microsoft-com:office:office" xmlns:r="http://schemas.openxmlformats.org/officeDocument/2006/relationships" xmlns:m="http://schemas.openxmlformats.org/officeDocument/2006/math" xmlns:v="urn:schemas-microsoft-com:vml" xmlns:wp14="http://schemas.microsoft.com/office/word/2010/wordprocessingDrawing" xmlns:wp="http://schemas.openxmlformats.org/drawingml/2006/wordprocessingDrawing" xmlns:w10="urn:schemas-microsoft-com:office:word" xmlns:w="http://schemas.openxmlformats.org/wordprocessingml/2006/main" xmlns:w14="http://schemas.microsoft.com/office/word/2010/wordml" xmlns:w15="http://schemas.microsoft.com/office/word/2012/wordml" xmlns:w16se="http://schemas.microsoft.com/office/word/2015/wordml/symex" xmlns:wpg="http://schemas.microsoft.com/office/word/2010/wordprocessingGroup" xmlns:wpi="http://schemas.microsoft.com/office/word/2010/wordprocessingInk" xmlns:wne="http://schemas.microsoft.com/office/word/2006/wordml" xmlns:wps="http://schemas.microsoft.com/office/word/2010/wordprocessingShape" mc:Ignorable="w14 w15 w16se wp14">
   <w:footnote w:type="separator" w:id="-1">
     <w:p>
       <w:pPr>
@@ -3428,7 +4235,7 @@
 </file>
 
 <file path=word/header1.xml><?xml version="1.0" encoding="utf-8"?>
-<w:hdr xmlns:wpc="http://schemas.microsoft.com/office/word/2010/wordprocessingCanvas" xmlns:mc="http://schemas.openxmlformats.org/markup-compatibility/2006" xmlns:o="urn:schemas-microsoft-com:office:office" xmlns:r="http://schemas.openxmlformats.org/officeDocument/2006/relationships" xmlns:m="http://schemas.openxmlformats.org/officeDocument/2006/math" xmlns:v="urn:schemas-microsoft-com:vml" xmlns:wp14="http://schemas.microsoft.com/office/word/2010/wordprocessingDrawing" xmlns:wp="http://schemas.openxmlformats.org/drawingml/2006/wordprocessingDrawing" xmlns:w10="urn:schemas-microsoft-com:office:word" xmlns:w="http://schemas.openxmlformats.org/wordprocessingml/2006/main" xmlns:w14="http://schemas.microsoft.com/office/word/2010/wordml" xmlns:wpg="http://schemas.microsoft.com/office/word/2010/wordprocessingGroup" xmlns:wpi="http://schemas.microsoft.com/office/word/2010/wordprocessingInk" xmlns:wne="http://schemas.microsoft.com/office/word/2006/wordml" xmlns:wps="http://schemas.microsoft.com/office/word/2010/wordprocessingShape" mc:Ignorable="w14 wp14">
+<w:hdr xmlns:wpc="http://schemas.microsoft.com/office/word/2010/wordprocessingCanvas" xmlns:cx="http://schemas.microsoft.com/office/drawing/2014/chartex" xmlns:cx1="http://schemas.microsoft.com/office/drawing/2015/9/8/chartex" xmlns:cx2="http://schemas.microsoft.com/office/drawing/2015/10/21/chartex" xmlns:cx3="http://schemas.microsoft.com/office/drawing/2016/5/9/chartex" xmlns:cx4="http://schemas.microsoft.com/office/drawing/2016/5/10/chartex" xmlns:cx5="http://schemas.microsoft.com/office/drawing/2016/5/11/chartex" xmlns:cx6="http://schemas.microsoft.com/office/drawing/2016/5/12/chartex" xmlns:cx7="http://schemas.microsoft.com/office/drawing/2016/5/13/chartex" xmlns:cx8="http://schemas.microsoft.com/office/drawing/2016/5/14/chartex" xmlns:mc="http://schemas.openxmlformats.org/markup-compatibility/2006" xmlns:aink="http://schemas.microsoft.com/office/drawing/2016/ink" xmlns:o="urn:schemas-microsoft-com:office:office" xmlns:r="http://schemas.openxmlformats.org/officeDocument/2006/relationships" xmlns:m="http://schemas.openxmlformats.org/officeDocument/2006/math" xmlns:v="urn:schemas-microsoft-com:vml" xmlns:wp14="http://schemas.microsoft.com/office/word/2010/wordprocessingDrawing" xmlns:wp="http://schemas.openxmlformats.org/drawingml/2006/wordprocessingDrawing" xmlns:w10="urn:schemas-microsoft-com:office:word" xmlns:w="http://schemas.openxmlformats.org/wordprocessingml/2006/main" xmlns:w14="http://schemas.microsoft.com/office/word/2010/wordml" xmlns:w15="http://schemas.microsoft.com/office/word/2012/wordml" xmlns:w16se="http://schemas.microsoft.com/office/word/2015/wordml/symex" xmlns:wpg="http://schemas.microsoft.com/office/word/2010/wordprocessingGroup" xmlns:wpi="http://schemas.microsoft.com/office/word/2010/wordprocessingInk" xmlns:wne="http://schemas.microsoft.com/office/word/2006/wordml" xmlns:wps="http://schemas.microsoft.com/office/word/2010/wordprocessingShape" mc:Ignorable="w14 w15 w16se wp14">
   <w:p>
     <w:pPr>
       <w:pStyle w:val="Normal1"/>
@@ -3539,8 +4346,8 @@
 </file>
 
 <file path=word/numbering.xml><?xml version="1.0" encoding="utf-8"?>
-<w:numbering xmlns:wpc="http://schemas.microsoft.com/office/word/2010/wordprocessingCanvas" xmlns:mc="http://schemas.openxmlformats.org/markup-compatibility/2006" xmlns:o="urn:schemas-microsoft-com:office:office" xmlns:r="http://schemas.openxmlformats.org/officeDocument/2006/relationships" xmlns:m="http://schemas.openxmlformats.org/officeDocument/2006/math" xmlns:v="urn:schemas-microsoft-com:vml" xmlns:wp14="http://schemas.microsoft.com/office/word/2010/wordprocessingDrawing" xmlns:wp="http://schemas.openxmlformats.org/drawingml/2006/wordprocessingDrawing" xmlns:w10="urn:schemas-microsoft-com:office:word" xmlns:w="http://schemas.openxmlformats.org/wordprocessingml/2006/main" xmlns:w14="http://schemas.microsoft.com/office/word/2010/wordml" xmlns:wpg="http://schemas.microsoft.com/office/word/2010/wordprocessingGroup" xmlns:wpi="http://schemas.microsoft.com/office/word/2010/wordprocessingInk" xmlns:wne="http://schemas.microsoft.com/office/word/2006/wordml" xmlns:wps="http://schemas.microsoft.com/office/word/2010/wordprocessingShape" mc:Ignorable="w14 wp14">
-  <w:abstractNum w:abstractNumId="0">
+<w:numbering xmlns:wpc="http://schemas.microsoft.com/office/word/2010/wordprocessingCanvas" xmlns:cx="http://schemas.microsoft.com/office/drawing/2014/chartex" xmlns:cx1="http://schemas.microsoft.com/office/drawing/2015/9/8/chartex" xmlns:cx2="http://schemas.microsoft.com/office/drawing/2015/10/21/chartex" xmlns:cx3="http://schemas.microsoft.com/office/drawing/2016/5/9/chartex" xmlns:cx4="http://schemas.microsoft.com/office/drawing/2016/5/10/chartex" xmlns:cx5="http://schemas.microsoft.com/office/drawing/2016/5/11/chartex" xmlns:cx6="http://schemas.microsoft.com/office/drawing/2016/5/12/chartex" xmlns:cx7="http://schemas.microsoft.com/office/drawing/2016/5/13/chartex" xmlns:cx8="http://schemas.microsoft.com/office/drawing/2016/5/14/chartex" xmlns:mc="http://schemas.openxmlformats.org/markup-compatibility/2006" xmlns:aink="http://schemas.microsoft.com/office/drawing/2016/ink" xmlns:o="urn:schemas-microsoft-com:office:office" xmlns:r="http://schemas.openxmlformats.org/officeDocument/2006/relationships" xmlns:m="http://schemas.openxmlformats.org/officeDocument/2006/math" xmlns:v="urn:schemas-microsoft-com:vml" xmlns:wp14="http://schemas.microsoft.com/office/word/2010/wordprocessingDrawing" xmlns:wp="http://schemas.openxmlformats.org/drawingml/2006/wordprocessingDrawing" xmlns:w10="urn:schemas-microsoft-com:office:word" xmlns:w="http://schemas.openxmlformats.org/wordprocessingml/2006/main" xmlns:w14="http://schemas.microsoft.com/office/word/2010/wordml" xmlns:w15="http://schemas.microsoft.com/office/word/2012/wordml" xmlns:w16se="http://schemas.microsoft.com/office/word/2015/wordml/symex" xmlns:wpg="http://schemas.microsoft.com/office/word/2010/wordprocessingGroup" xmlns:wpi="http://schemas.microsoft.com/office/word/2010/wordprocessingInk" xmlns:wne="http://schemas.microsoft.com/office/word/2006/wordml" xmlns:wps="http://schemas.microsoft.com/office/word/2010/wordprocessingShape" mc:Ignorable="w14 w15 w16se wp14">
+  <w:abstractNum w:abstractNumId="0" w15:restartNumberingAfterBreak="0">
     <w:nsid w:val="0B0A269D"/>
     <w:multiLevelType w:val="multilevel"/>
     <w:tmpl w:val="2EB07FFA"/>
@@ -3633,7 +4440,7 @@
 </file>
 
 <file path=word/styles.xml><?xml version="1.0" encoding="utf-8"?>
-<w:styles xmlns:mc="http://schemas.openxmlformats.org/markup-compatibility/2006" xmlns:r="http://schemas.openxmlformats.org/officeDocument/2006/relationships" xmlns:w="http://schemas.openxmlformats.org/wordprocessingml/2006/main" xmlns:w14="http://schemas.microsoft.com/office/word/2010/wordml" mc:Ignorable="w14">
+<w:styles xmlns:mc="http://schemas.openxmlformats.org/markup-compatibility/2006" xmlns:r="http://schemas.openxmlformats.org/officeDocument/2006/relationships" xmlns:w="http://schemas.openxmlformats.org/wordprocessingml/2006/main" xmlns:w14="http://schemas.microsoft.com/office/word/2010/wordml" xmlns:w15="http://schemas.microsoft.com/office/word/2012/wordml" xmlns:w16se="http://schemas.microsoft.com/office/word/2015/wordml/symex" mc:Ignorable="w14 w15 w16se">
   <w:docDefaults>
     <w:rPrDefault>
       <w:rPr>
@@ -3651,144 +4458,381 @@
       </w:pPr>
     </w:pPrDefault>
   </w:docDefaults>
-  <w:latentStyles w:defLockedState="0" w:defUIPriority="99" w:defSemiHidden="1" w:defUnhideWhenUsed="1" w:defQFormat="0" w:count="267">
-    <w:lsdException w:name="Normal" w:semiHidden="0" w:uiPriority="0" w:unhideWhenUsed="0" w:qFormat="1"/>
-    <w:lsdException w:name="heading 1" w:semiHidden="0" w:uiPriority="9" w:unhideWhenUsed="0" w:qFormat="1"/>
-    <w:lsdException w:name="heading 2" w:uiPriority="9" w:qFormat="1"/>
-    <w:lsdException w:name="heading 3" w:uiPriority="9" w:qFormat="1"/>
-    <w:lsdException w:name="heading 4" w:uiPriority="9" w:qFormat="1"/>
-    <w:lsdException w:name="heading 5" w:uiPriority="9" w:qFormat="1"/>
-    <w:lsdException w:name="heading 6" w:uiPriority="9" w:qFormat="1"/>
-    <w:lsdException w:name="heading 7" w:uiPriority="9" w:qFormat="1"/>
-    <w:lsdException w:name="heading 8" w:uiPriority="9" w:qFormat="1"/>
-    <w:lsdException w:name="heading 9" w:uiPriority="9" w:qFormat="1"/>
-    <w:lsdException w:name="toc 1" w:uiPriority="39"/>
-    <w:lsdException w:name="toc 2" w:uiPriority="39"/>
-    <w:lsdException w:name="toc 3" w:uiPriority="39"/>
-    <w:lsdException w:name="toc 4" w:uiPriority="39"/>
-    <w:lsdException w:name="toc 5" w:uiPriority="39"/>
-    <w:lsdException w:name="toc 6" w:uiPriority="39"/>
-    <w:lsdException w:name="toc 7" w:uiPriority="39"/>
-    <w:lsdException w:name="toc 8" w:uiPriority="39"/>
-    <w:lsdException w:name="toc 9" w:uiPriority="39"/>
-    <w:lsdException w:name="caption" w:uiPriority="35" w:qFormat="1"/>
-    <w:lsdException w:name="Title" w:semiHidden="0" w:uiPriority="10" w:unhideWhenUsed="0" w:qFormat="1"/>
-    <w:lsdException w:name="Default Paragraph Font" w:uiPriority="1"/>
-    <w:lsdException w:name="Subtitle" w:semiHidden="0" w:uiPriority="11" w:unhideWhenUsed="0" w:qFormat="1"/>
-    <w:lsdException w:name="Strong" w:semiHidden="0" w:uiPriority="22" w:unhideWhenUsed="0" w:qFormat="1"/>
-    <w:lsdException w:name="Emphasis" w:semiHidden="0" w:uiPriority="20" w:unhideWhenUsed="0" w:qFormat="1"/>
-    <w:lsdException w:name="Table Grid" w:uiPriority="59"/>
-    <w:lsdException w:name="Placeholder Text" w:unhideWhenUsed="0"/>
-    <w:lsdException w:name="No Spacing" w:semiHidden="0" w:uiPriority="1" w:unhideWhenUsed="0" w:qFormat="1"/>
-    <w:lsdException w:name="Light Shading" w:semiHidden="0" w:uiPriority="60" w:unhideWhenUsed="0"/>
-    <w:lsdException w:name="Light List" w:semiHidden="0" w:uiPriority="61" w:unhideWhenUsed="0"/>
-    <w:lsdException w:name="Light Grid" w:semiHidden="0" w:uiPriority="62" w:unhideWhenUsed="0"/>
-    <w:lsdException w:name="Medium Shading 1" w:semiHidden="0" w:uiPriority="63" w:unhideWhenUsed="0"/>
-    <w:lsdException w:name="Medium Shading 2" w:semiHidden="0" w:uiPriority="64" w:unhideWhenUsed="0"/>
-    <w:lsdException w:name="Medium List 1" w:semiHidden="0" w:uiPriority="65" w:unhideWhenUsed="0"/>
-    <w:lsdException w:name="Medium List 2" w:semiHidden="0" w:uiPriority="66" w:unhideWhenUsed="0"/>
-    <w:lsdException w:name="Medium Grid 1" w:semiHidden="0" w:uiPriority="67" w:unhideWhenUsed="0"/>
-    <w:lsdException w:name="Medium Grid 2" w:semiHidden="0" w:uiPriority="68" w:unhideWhenUsed="0"/>
-    <w:lsdException w:name="Medium Grid 3" w:semiHidden="0" w:uiPriority="69" w:unhideWhenUsed="0"/>
-    <w:lsdException w:name="Dark List" w:semiHidden="0" w:uiPriority="70" w:unhideWhenUsed="0"/>
-    <w:lsdException w:name="Colorful Shading" w:semiHidden="0" w:uiPriority="71" w:unhideWhenUsed="0"/>
-    <w:lsdException w:name="Colorful List" w:semiHidden="0" w:uiPriority="72" w:unhideWhenUsed="0"/>
-    <w:lsdException w:name="Colorful Grid" w:semiHidden="0" w:uiPriority="73" w:unhideWhenUsed="0"/>
-    <w:lsdException w:name="Light Shading Accent 1" w:semiHidden="0" w:uiPriority="60" w:unhideWhenUsed="0"/>
-    <w:lsdException w:name="Light List Accent 1" w:semiHidden="0" w:uiPriority="61" w:unhideWhenUsed="0"/>
-    <w:lsdException w:name="Light Grid Accent 1" w:semiHidden="0" w:uiPriority="62" w:unhideWhenUsed="0"/>
-    <w:lsdException w:name="Medium Shading 1 Accent 1" w:semiHidden="0" w:uiPriority="63" w:unhideWhenUsed="0"/>
-    <w:lsdException w:name="Medium Shading 2 Accent 1" w:semiHidden="0" w:uiPriority="64" w:unhideWhenUsed="0"/>
-    <w:lsdException w:name="Medium List 1 Accent 1" w:semiHidden="0" w:uiPriority="65" w:unhideWhenUsed="0"/>
-    <w:lsdException w:name="Revision" w:unhideWhenUsed="0"/>
-    <w:lsdException w:name="List Paragraph" w:semiHidden="0" w:uiPriority="34" w:unhideWhenUsed="0" w:qFormat="1"/>
-    <w:lsdException w:name="Quote" w:semiHidden="0" w:uiPriority="29" w:unhideWhenUsed="0" w:qFormat="1"/>
-    <w:lsdException w:name="Intense Quote" w:semiHidden="0" w:uiPriority="30" w:unhideWhenUsed="0" w:qFormat="1"/>
-    <w:lsdException w:name="Medium List 2 Accent 1" w:semiHidden="0" w:uiPriority="66" w:unhideWhenUsed="0"/>
-    <w:lsdException w:name="Medium Grid 1 Accent 1" w:semiHidden="0" w:uiPriority="67" w:unhideWhenUsed="0"/>
-    <w:lsdException w:name="Medium Grid 2 Accent 1" w:semiHidden="0" w:uiPriority="68" w:unhideWhenUsed="0"/>
-    <w:lsdException w:name="Medium Grid 3 Accent 1" w:semiHidden="0" w:uiPriority="69" w:unhideWhenUsed="0"/>
-    <w:lsdException w:name="Dark List Accent 1" w:semiHidden="0" w:uiPriority="70" w:unhideWhenUsed="0"/>
-    <w:lsdException w:name="Colorful Shading Accent 1" w:semiHidden="0" w:uiPriority="71" w:unhideWhenUsed="0"/>
-    <w:lsdException w:name="Colorful List Accent 1" w:semiHidden="0" w:uiPriority="72" w:unhideWhenUsed="0"/>
-    <w:lsdException w:name="Colorful Grid Accent 1" w:semiHidden="0" w:uiPriority="73" w:unhideWhenUsed="0"/>
-    <w:lsdException w:name="Light Shading Accent 2" w:semiHidden="0" w:uiPriority="60" w:unhideWhenUsed="0"/>
-    <w:lsdException w:name="Light List Accent 2" w:semiHidden="0" w:uiPriority="61" w:unhideWhenUsed="0"/>
-    <w:lsdException w:name="Light Grid Accent 2" w:semiHidden="0" w:uiPriority="62" w:unhideWhenUsed="0"/>
-    <w:lsdException w:name="Medium Shading 1 Accent 2" w:semiHidden="0" w:uiPriority="63" w:unhideWhenUsed="0"/>
-    <w:lsdException w:name="Medium Shading 2 Accent 2" w:semiHidden="0" w:uiPriority="64" w:unhideWhenUsed="0"/>
-    <w:lsdException w:name="Medium List 1 Accent 2" w:semiHidden="0" w:uiPriority="65" w:unhideWhenUsed="0"/>
-    <w:lsdException w:name="Medium List 2 Accent 2" w:semiHidden="0" w:uiPriority="66" w:unhideWhenUsed="0"/>
-    <w:lsdException w:name="Medium Grid 1 Accent 2" w:semiHidden="0" w:uiPriority="67" w:unhideWhenUsed="0"/>
-    <w:lsdException w:name="Medium Grid 2 Accent 2" w:semiHidden="0" w:uiPriority="68" w:unhideWhenUsed="0"/>
-    <w:lsdException w:name="Medium Grid 3 Accent 2" w:semiHidden="0" w:uiPriority="69" w:unhideWhenUsed="0"/>
-    <w:lsdException w:name="Dark List Accent 2" w:semiHidden="0" w:uiPriority="70" w:unhideWhenUsed="0"/>
-    <w:lsdException w:name="Colorful Shading Accent 2" w:semiHidden="0" w:uiPriority="71" w:unhideWhenUsed="0"/>
-    <w:lsdException w:name="Colorful List Accent 2" w:semiHidden="0" w:uiPriority="72" w:unhideWhenUsed="0"/>
-    <w:lsdException w:name="Colorful Grid Accent 2" w:semiHidden="0" w:uiPriority="73" w:unhideWhenUsed="0"/>
-    <w:lsdException w:name="Light Shading Accent 3" w:semiHidden="0" w:uiPriority="60" w:unhideWhenUsed="0"/>
-    <w:lsdException w:name="Light List Accent 3" w:semiHidden="0" w:uiPriority="61" w:unhideWhenUsed="0"/>
-    <w:lsdException w:name="Light Grid Accent 3" w:semiHidden="0" w:uiPriority="62" w:unhideWhenUsed="0"/>
-    <w:lsdException w:name="Medium Shading 1 Accent 3" w:semiHidden="0" w:uiPriority="63" w:unhideWhenUsed="0"/>
-    <w:lsdException w:name="Medium Shading 2 Accent 3" w:semiHidden="0" w:uiPriority="64" w:unhideWhenUsed="0"/>
-    <w:lsdException w:name="Medium List 1 Accent 3" w:semiHidden="0" w:uiPriority="65" w:unhideWhenUsed="0"/>
-    <w:lsdException w:name="Medium List 2 Accent 3" w:semiHidden="0" w:uiPriority="66" w:unhideWhenUsed="0"/>
-    <w:lsdException w:name="Medium Grid 1 Accent 3" w:semiHidden="0" w:uiPriority="67" w:unhideWhenUsed="0"/>
-    <w:lsdException w:name="Medium Grid 2 Accent 3" w:semiHidden="0" w:uiPriority="68" w:unhideWhenUsed="0"/>
-    <w:lsdException w:name="Medium Grid 3 Accent 3" w:semiHidden="0" w:uiPriority="69" w:unhideWhenUsed="0"/>
-    <w:lsdException w:name="Dark List Accent 3" w:semiHidden="0" w:uiPriority="70" w:unhideWhenUsed="0"/>
-    <w:lsdException w:name="Colorful Shading Accent 3" w:semiHidden="0" w:uiPriority="71" w:unhideWhenUsed="0"/>
-    <w:lsdException w:name="Colorful List Accent 3" w:semiHidden="0" w:uiPriority="72" w:unhideWhenUsed="0"/>
-    <w:lsdException w:name="Colorful Grid Accent 3" w:semiHidden="0" w:uiPriority="73" w:unhideWhenUsed="0"/>
-    <w:lsdException w:name="Light Shading Accent 4" w:semiHidden="0" w:uiPriority="60" w:unhideWhenUsed="0"/>
-    <w:lsdException w:name="Light List Accent 4" w:semiHidden="0" w:uiPriority="61" w:unhideWhenUsed="0"/>
-    <w:lsdException w:name="Light Grid Accent 4" w:semiHidden="0" w:uiPriority="62" w:unhideWhenUsed="0"/>
-    <w:lsdException w:name="Medium Shading 1 Accent 4" w:semiHidden="0" w:uiPriority="63" w:unhideWhenUsed="0"/>
-    <w:lsdException w:name="Medium Shading 2 Accent 4" w:semiHidden="0" w:uiPriority="64" w:unhideWhenUsed="0"/>
-    <w:lsdException w:name="Medium List 1 Accent 4" w:semiHidden="0" w:uiPriority="65" w:unhideWhenUsed="0"/>
-    <w:lsdException w:name="Medium List 2 Accent 4" w:semiHidden="0" w:uiPriority="66" w:unhideWhenUsed="0"/>
-    <w:lsdException w:name="Medium Grid 1 Accent 4" w:semiHidden="0" w:uiPriority="67" w:unhideWhenUsed="0"/>
-    <w:lsdException w:name="Medium Grid 2 Accent 4" w:semiHidden="0" w:uiPriority="68" w:unhideWhenUsed="0"/>
-    <w:lsdException w:name="Medium Grid 3 Accent 4" w:semiHidden="0" w:uiPriority="69" w:unhideWhenUsed="0"/>
-    <w:lsdException w:name="Dark List Accent 4" w:semiHidden="0" w:uiPriority="70" w:unhideWhenUsed="0"/>
-    <w:lsdException w:name="Colorful Shading Accent 4" w:semiHidden="0" w:uiPriority="71" w:unhideWhenUsed="0"/>
-    <w:lsdException w:name="Colorful List Accent 4" w:semiHidden="0" w:uiPriority="72" w:unhideWhenUsed="0"/>
-    <w:lsdException w:name="Colorful Grid Accent 4" w:semiHidden="0" w:uiPriority="73" w:unhideWhenUsed="0"/>
-    <w:lsdException w:name="Light Shading Accent 5" w:semiHidden="0" w:uiPriority="60" w:unhideWhenUsed="0"/>
-    <w:lsdException w:name="Light List Accent 5" w:semiHidden="0" w:uiPriority="61" w:unhideWhenUsed="0"/>
-    <w:lsdException w:name="Light Grid Accent 5" w:semiHidden="0" w:uiPriority="62" w:unhideWhenUsed="0"/>
-    <w:lsdException w:name="Medium Shading 1 Accent 5" w:semiHidden="0" w:uiPriority="63" w:unhideWhenUsed="0"/>
-    <w:lsdException w:name="Medium Shading 2 Accent 5" w:semiHidden="0" w:uiPriority="64" w:unhideWhenUsed="0"/>
-    <w:lsdException w:name="Medium List 1 Accent 5" w:semiHidden="0" w:uiPriority="65" w:unhideWhenUsed="0"/>
-    <w:lsdException w:name="Medium List 2 Accent 5" w:semiHidden="0" w:uiPriority="66" w:unhideWhenUsed="0"/>
-    <w:lsdException w:name="Medium Grid 1 Accent 5" w:semiHidden="0" w:uiPriority="67" w:unhideWhenUsed="0"/>
-    <w:lsdException w:name="Medium Grid 2 Accent 5" w:semiHidden="0" w:uiPriority="68" w:unhideWhenUsed="0"/>
-    <w:lsdException w:name="Medium Grid 3 Accent 5" w:semiHidden="0" w:uiPriority="69" w:unhideWhenUsed="0"/>
-    <w:lsdException w:name="Dark List Accent 5" w:semiHidden="0" w:uiPriority="70" w:unhideWhenUsed="0"/>
-    <w:lsdException w:name="Colorful Shading Accent 5" w:semiHidden="0" w:uiPriority="71" w:unhideWhenUsed="0"/>
-    <w:lsdException w:name="Colorful List Accent 5" w:semiHidden="0" w:uiPriority="72" w:unhideWhenUsed="0"/>
-    <w:lsdException w:name="Colorful Grid Accent 5" w:semiHidden="0" w:uiPriority="73" w:unhideWhenUsed="0"/>
-    <w:lsdException w:name="Light Shading Accent 6" w:semiHidden="0" w:uiPriority="60" w:unhideWhenUsed="0"/>
-    <w:lsdException w:name="Light List Accent 6" w:semiHidden="0" w:uiPriority="61" w:unhideWhenUsed="0"/>
-    <w:lsdException w:name="Light Grid Accent 6" w:semiHidden="0" w:uiPriority="62" w:unhideWhenUsed="0"/>
-    <w:lsdException w:name="Medium Shading 1 Accent 6" w:semiHidden="0" w:uiPriority="63" w:unhideWhenUsed="0"/>
-    <w:lsdException w:name="Medium Shading 2 Accent 6" w:semiHidden="0" w:uiPriority="64" w:unhideWhenUsed="0"/>
-    <w:lsdException w:name="Medium List 1 Accent 6" w:semiHidden="0" w:uiPriority="65" w:unhideWhenUsed="0"/>
-    <w:lsdException w:name="Medium List 2 Accent 6" w:semiHidden="0" w:uiPriority="66" w:unhideWhenUsed="0"/>
-    <w:lsdException w:name="Medium Grid 1 Accent 6" w:semiHidden="0" w:uiPriority="67" w:unhideWhenUsed="0"/>
-    <w:lsdException w:name="Medium Grid 2 Accent 6" w:semiHidden="0" w:uiPriority="68" w:unhideWhenUsed="0"/>
-    <w:lsdException w:name="Medium Grid 3 Accent 6" w:semiHidden="0" w:uiPriority="69" w:unhideWhenUsed="0"/>
-    <w:lsdException w:name="Dark List Accent 6" w:semiHidden="0" w:uiPriority="70" w:unhideWhenUsed="0"/>
-    <w:lsdException w:name="Colorful Shading Accent 6" w:semiHidden="0" w:uiPriority="71" w:unhideWhenUsed="0"/>
-    <w:lsdException w:name="Colorful List Accent 6" w:semiHidden="0" w:uiPriority="72" w:unhideWhenUsed="0"/>
-    <w:lsdException w:name="Colorful Grid Accent 6" w:semiHidden="0" w:uiPriority="73" w:unhideWhenUsed="0"/>
-    <w:lsdException w:name="Subtle Emphasis" w:semiHidden="0" w:uiPriority="19" w:unhideWhenUsed="0" w:qFormat="1"/>
-    <w:lsdException w:name="Intense Emphasis" w:semiHidden="0" w:uiPriority="21" w:unhideWhenUsed="0" w:qFormat="1"/>
-    <w:lsdException w:name="Subtle Reference" w:semiHidden="0" w:uiPriority="31" w:unhideWhenUsed="0" w:qFormat="1"/>
-    <w:lsdException w:name="Intense Reference" w:semiHidden="0" w:uiPriority="32" w:unhideWhenUsed="0" w:qFormat="1"/>
-    <w:lsdException w:name="Book Title" w:semiHidden="0" w:uiPriority="33" w:unhideWhenUsed="0" w:qFormat="1"/>
-    <w:lsdException w:name="Bibliography" w:uiPriority="37"/>
-    <w:lsdException w:name="TOC Heading" w:uiPriority="39" w:qFormat="1"/>
+  <w:latentStyles w:defLockedState="0" w:defUIPriority="99" w:defSemiHidden="0" w:defUnhideWhenUsed="0" w:defQFormat="0" w:count="374">
+    <w:lsdException w:name="Normal" w:uiPriority="0" w:qFormat="1"/>
+    <w:lsdException w:name="heading 1" w:uiPriority="9" w:qFormat="1"/>
+    <w:lsdException w:name="heading 2" w:semiHidden="1" w:uiPriority="9" w:unhideWhenUsed="1" w:qFormat="1"/>
+    <w:lsdException w:name="heading 3" w:semiHidden="1" w:uiPriority="9" w:unhideWhenUsed="1" w:qFormat="1"/>
+    <w:lsdException w:name="heading 4" w:semiHidden="1" w:uiPriority="9" w:unhideWhenUsed="1" w:qFormat="1"/>
+    <w:lsdException w:name="heading 5" w:semiHidden="1" w:uiPriority="9" w:unhideWhenUsed="1" w:qFormat="1"/>
+    <w:lsdException w:name="heading 6" w:semiHidden="1" w:uiPriority="9" w:unhideWhenUsed="1" w:qFormat="1"/>
+    <w:lsdException w:name="heading 7" w:semiHidden="1" w:uiPriority="9" w:unhideWhenUsed="1" w:qFormat="1"/>
+    <w:lsdException w:name="heading 8" w:semiHidden="1" w:uiPriority="9" w:unhideWhenUsed="1" w:qFormat="1"/>
+    <w:lsdException w:name="heading 9" w:semiHidden="1" w:uiPriority="9" w:unhideWhenUsed="1" w:qFormat="1"/>
+    <w:lsdException w:name="index 1" w:semiHidden="1" w:unhideWhenUsed="1"/>
+    <w:lsdException w:name="index 2" w:semiHidden="1" w:unhideWhenUsed="1"/>
+    <w:lsdException w:name="index 3" w:semiHidden="1" w:unhideWhenUsed="1"/>
+    <w:lsdException w:name="index 4" w:semiHidden="1" w:unhideWhenUsed="1"/>
+    <w:lsdException w:name="index 5" w:semiHidden="1" w:unhideWhenUsed="1"/>
+    <w:lsdException w:name="index 6" w:semiHidden="1" w:unhideWhenUsed="1"/>
+    <w:lsdException w:name="index 7" w:semiHidden="1" w:unhideWhenUsed="1"/>
+    <w:lsdException w:name="index 8" w:semiHidden="1" w:unhideWhenUsed="1"/>
+    <w:lsdException w:name="index 9" w:semiHidden="1" w:unhideWhenUsed="1"/>
+    <w:lsdException w:name="toc 1" w:semiHidden="1" w:uiPriority="39" w:unhideWhenUsed="1"/>
+    <w:lsdException w:name="toc 2" w:semiHidden="1" w:uiPriority="39" w:unhideWhenUsed="1"/>
+    <w:lsdException w:name="toc 3" w:semiHidden="1" w:uiPriority="39" w:unhideWhenUsed="1"/>
+    <w:lsdException w:name="toc 4" w:semiHidden="1" w:uiPriority="39" w:unhideWhenUsed="1"/>
+    <w:lsdException w:name="toc 5" w:semiHidden="1" w:uiPriority="39" w:unhideWhenUsed="1"/>
+    <w:lsdException w:name="toc 6" w:semiHidden="1" w:uiPriority="39" w:unhideWhenUsed="1"/>
+    <w:lsdException w:name="toc 7" w:semiHidden="1" w:uiPriority="39" w:unhideWhenUsed="1"/>
+    <w:lsdException w:name="toc 8" w:semiHidden="1" w:uiPriority="39" w:unhideWhenUsed="1"/>
+    <w:lsdException w:name="toc 9" w:semiHidden="1" w:uiPriority="39" w:unhideWhenUsed="1"/>
+    <w:lsdException w:name="Normal Indent" w:semiHidden="1" w:unhideWhenUsed="1"/>
+    <w:lsdException w:name="footnote text" w:semiHidden="1" w:unhideWhenUsed="1"/>
+    <w:lsdException w:name="annotation text" w:semiHidden="1" w:unhideWhenUsed="1"/>
+    <w:lsdException w:name="header" w:semiHidden="1" w:unhideWhenUsed="1"/>
+    <w:lsdException w:name="footer" w:semiHidden="1" w:unhideWhenUsed="1"/>
+    <w:lsdException w:name="index heading" w:semiHidden="1" w:unhideWhenUsed="1"/>
+    <w:lsdException w:name="caption" w:semiHidden="1" w:uiPriority="35" w:unhideWhenUsed="1" w:qFormat="1"/>
+    <w:lsdException w:name="table of figures" w:semiHidden="1" w:unhideWhenUsed="1"/>
+    <w:lsdException w:name="envelope address" w:semiHidden="1" w:unhideWhenUsed="1"/>
+    <w:lsdException w:name="envelope return" w:semiHidden="1" w:unhideWhenUsed="1"/>
+    <w:lsdException w:name="footnote reference" w:semiHidden="1" w:unhideWhenUsed="1"/>
+    <w:lsdException w:name="annotation reference" w:semiHidden="1" w:unhideWhenUsed="1"/>
+    <w:lsdException w:name="line number" w:semiHidden="1" w:unhideWhenUsed="1"/>
+    <w:lsdException w:name="page number" w:semiHidden="1" w:unhideWhenUsed="1"/>
+    <w:lsdException w:name="endnote reference" w:semiHidden="1" w:unhideWhenUsed="1"/>
+    <w:lsdException w:name="endnote text" w:semiHidden="1" w:unhideWhenUsed="1"/>
+    <w:lsdException w:name="table of authorities" w:semiHidden="1" w:unhideWhenUsed="1"/>
+    <w:lsdException w:name="macro" w:semiHidden="1" w:unhideWhenUsed="1"/>
+    <w:lsdException w:name="toa heading" w:semiHidden="1" w:unhideWhenUsed="1"/>
+    <w:lsdException w:name="List" w:semiHidden="1" w:unhideWhenUsed="1"/>
+    <w:lsdException w:name="List Bullet" w:semiHidden="1" w:unhideWhenUsed="1"/>
+    <w:lsdException w:name="List Number" w:semiHidden="1" w:unhideWhenUsed="1"/>
+    <w:lsdException w:name="List 2" w:semiHidden="1" w:unhideWhenUsed="1"/>
+    <w:lsdException w:name="List 3" w:semiHidden="1" w:unhideWhenUsed="1"/>
+    <w:lsdException w:name="List 4" w:semiHidden="1" w:unhideWhenUsed="1"/>
+    <w:lsdException w:name="List 5" w:semiHidden="1" w:unhideWhenUsed="1"/>
+    <w:lsdException w:name="List Bullet 2" w:semiHidden="1" w:unhideWhenUsed="1"/>
+    <w:lsdException w:name="List Bullet 3" w:semiHidden="1" w:unhideWhenUsed="1"/>
+    <w:lsdException w:name="List Bullet 4" w:semiHidden="1" w:unhideWhenUsed="1"/>
+    <w:lsdException w:name="List Bullet 5" w:semiHidden="1" w:unhideWhenUsed="1"/>
+    <w:lsdException w:name="List Number 2" w:semiHidden="1" w:unhideWhenUsed="1"/>
+    <w:lsdException w:name="List Number 3" w:semiHidden="1" w:unhideWhenUsed="1"/>
+    <w:lsdException w:name="List Number 4" w:semiHidden="1" w:unhideWhenUsed="1"/>
+    <w:lsdException w:name="List Number 5" w:semiHidden="1" w:unhideWhenUsed="1"/>
+    <w:lsdException w:name="Title" w:uiPriority="10" w:qFormat="1"/>
+    <w:lsdException w:name="Closing" w:semiHidden="1" w:unhideWhenUsed="1"/>
+    <w:lsdException w:name="Signature" w:semiHidden="1" w:unhideWhenUsed="1"/>
+    <w:lsdException w:name="Default Paragraph Font" w:semiHidden="1" w:uiPriority="1" w:unhideWhenUsed="1"/>
+    <w:lsdException w:name="Body Text" w:semiHidden="1" w:unhideWhenUsed="1"/>
+    <w:lsdException w:name="Body Text Indent" w:semiHidden="1" w:unhideWhenUsed="1"/>
+    <w:lsdException w:name="List Continue" w:semiHidden="1" w:unhideWhenUsed="1"/>
+    <w:lsdException w:name="List Continue 2" w:semiHidden="1" w:unhideWhenUsed="1"/>
+    <w:lsdException w:name="List Continue 3" w:semiHidden="1" w:unhideWhenUsed="1"/>
+    <w:lsdException w:name="List Continue 4" w:semiHidden="1" w:unhideWhenUsed="1"/>
+    <w:lsdException w:name="List Continue 5" w:semiHidden="1" w:unhideWhenUsed="1"/>
+    <w:lsdException w:name="Message Header" w:semiHidden="1" w:unhideWhenUsed="1"/>
+    <w:lsdException w:name="Subtitle" w:uiPriority="11" w:qFormat="1"/>
+    <w:lsdException w:name="Salutation" w:semiHidden="1" w:unhideWhenUsed="1"/>
+    <w:lsdException w:name="Date" w:semiHidden="1" w:unhideWhenUsed="1"/>
+    <w:lsdException w:name="Body Text First Indent" w:semiHidden="1" w:unhideWhenUsed="1"/>
+    <w:lsdException w:name="Body Text First Indent 2" w:semiHidden="1" w:unhideWhenUsed="1"/>
+    <w:lsdException w:name="Note Heading" w:semiHidden="1" w:unhideWhenUsed="1"/>
+    <w:lsdException w:name="Body Text 2" w:semiHidden="1" w:unhideWhenUsed="1"/>
+    <w:lsdException w:name="Body Text 3" w:semiHidden="1" w:unhideWhenUsed="1"/>
+    <w:lsdException w:name="Body Text Indent 2" w:semiHidden="1" w:unhideWhenUsed="1"/>
+    <w:lsdException w:name="Body Text Indent 3" w:semiHidden="1" w:unhideWhenUsed="1"/>
+    <w:lsdException w:name="Block Text" w:semiHidden="1" w:unhideWhenUsed="1"/>
+    <w:lsdException w:name="Hyperlink" w:semiHidden="1" w:unhideWhenUsed="1"/>
+    <w:lsdException w:name="FollowedHyperlink" w:semiHidden="1" w:unhideWhenUsed="1"/>
+    <w:lsdException w:name="Strong" w:uiPriority="22" w:qFormat="1"/>
+    <w:lsdException w:name="Emphasis" w:uiPriority="20" w:qFormat="1"/>
+    <w:lsdException w:name="Document Map" w:semiHidden="1" w:unhideWhenUsed="1"/>
+    <w:lsdException w:name="Plain Text" w:semiHidden="1" w:unhideWhenUsed="1"/>
+    <w:lsdException w:name="E-mail Signature" w:semiHidden="1" w:unhideWhenUsed="1"/>
+    <w:lsdException w:name="HTML Top of Form" w:semiHidden="1" w:unhideWhenUsed="1"/>
+    <w:lsdException w:name="HTML Bottom of Form" w:semiHidden="1" w:unhideWhenUsed="1"/>
+    <w:lsdException w:name="Normal (Web)" w:semiHidden="1" w:unhideWhenUsed="1"/>
+    <w:lsdException w:name="HTML Acronym" w:semiHidden="1" w:unhideWhenUsed="1"/>
+    <w:lsdException w:name="HTML Address" w:semiHidden="1" w:unhideWhenUsed="1"/>
+    <w:lsdException w:name="HTML Cite" w:semiHidden="1" w:unhideWhenUsed="1"/>
+    <w:lsdException w:name="HTML Code" w:semiHidden="1" w:unhideWhenUsed="1"/>
+    <w:lsdException w:name="HTML Definition" w:semiHidden="1" w:unhideWhenUsed="1"/>
+    <w:lsdException w:name="HTML Keyboard" w:semiHidden="1" w:unhideWhenUsed="1"/>
+    <w:lsdException w:name="HTML Preformatted" w:semiHidden="1" w:unhideWhenUsed="1"/>
+    <w:lsdException w:name="HTML Sample" w:semiHidden="1" w:unhideWhenUsed="1"/>
+    <w:lsdException w:name="HTML Typewriter" w:semiHidden="1" w:unhideWhenUsed="1"/>
+    <w:lsdException w:name="HTML Variable" w:semiHidden="1" w:unhideWhenUsed="1"/>
+    <w:lsdException w:name="Normal Table" w:semiHidden="1" w:unhideWhenUsed="1"/>
+    <w:lsdException w:name="annotation subject" w:semiHidden="1" w:unhideWhenUsed="1"/>
+    <w:lsdException w:name="No List" w:semiHidden="1" w:unhideWhenUsed="1"/>
+    <w:lsdException w:name="Outline List 1" w:semiHidden="1" w:unhideWhenUsed="1"/>
+    <w:lsdException w:name="Outline List 2" w:semiHidden="1" w:unhideWhenUsed="1"/>
+    <w:lsdException w:name="Outline List 3" w:semiHidden="1" w:unhideWhenUsed="1"/>
+    <w:lsdException w:name="Table Simple 1" w:semiHidden="1" w:unhideWhenUsed="1"/>
+    <w:lsdException w:name="Table Simple 2" w:semiHidden="1" w:unhideWhenUsed="1"/>
+    <w:lsdException w:name="Table Simple 3" w:semiHidden="1" w:unhideWhenUsed="1"/>
+    <w:lsdException w:name="Table Classic 1" w:semiHidden="1" w:unhideWhenUsed="1"/>
+    <w:lsdException w:name="Table Classic 2" w:semiHidden="1" w:unhideWhenUsed="1"/>
+    <w:lsdException w:name="Table Classic 3" w:semiHidden="1" w:unhideWhenUsed="1"/>
+    <w:lsdException w:name="Table Classic 4" w:semiHidden="1" w:unhideWhenUsed="1"/>
+    <w:lsdException w:name="Table Colorful 1" w:semiHidden="1" w:unhideWhenUsed="1"/>
+    <w:lsdException w:name="Table Colorful 2" w:semiHidden="1" w:unhideWhenUsed="1"/>
+    <w:lsdException w:name="Table Colorful 3" w:semiHidden="1" w:unhideWhenUsed="1"/>
+    <w:lsdException w:name="Table Columns 1" w:semiHidden="1" w:unhideWhenUsed="1"/>
+    <w:lsdException w:name="Table Columns 2" w:semiHidden="1" w:unhideWhenUsed="1"/>
+    <w:lsdException w:name="Table Columns 3" w:semiHidden="1" w:unhideWhenUsed="1"/>
+    <w:lsdException w:name="Table Columns 4" w:semiHidden="1" w:unhideWhenUsed="1"/>
+    <w:lsdException w:name="Table Columns 5" w:semiHidden="1" w:unhideWhenUsed="1"/>
+    <w:lsdException w:name="Table Grid 1" w:semiHidden="1" w:unhideWhenUsed="1"/>
+    <w:lsdException w:name="Table Grid 2" w:semiHidden="1" w:unhideWhenUsed="1"/>
+    <w:lsdException w:name="Table Grid 3" w:semiHidden="1" w:unhideWhenUsed="1"/>
+    <w:lsdException w:name="Table Grid 4" w:semiHidden="1" w:unhideWhenUsed="1"/>
+    <w:lsdException w:name="Table Grid 5" w:semiHidden="1" w:unhideWhenUsed="1"/>
+    <w:lsdException w:name="Table Grid 6" w:semiHidden="1" w:unhideWhenUsed="1"/>
+    <w:lsdException w:name="Table Grid 7" w:semiHidden="1" w:unhideWhenUsed="1"/>
+    <w:lsdException w:name="Table Grid 8" w:semiHidden="1" w:unhideWhenUsed="1"/>
+    <w:lsdException w:name="Table List 1" w:semiHidden="1" w:unhideWhenUsed="1"/>
+    <w:lsdException w:name="Table List 2" w:semiHidden="1" w:unhideWhenUsed="1"/>
+    <w:lsdException w:name="Table List 3" w:semiHidden="1" w:unhideWhenUsed="1"/>
+    <w:lsdException w:name="Table List 4" w:semiHidden="1" w:unhideWhenUsed="1"/>
+    <w:lsdException w:name="Table List 5" w:semiHidden="1" w:unhideWhenUsed="1"/>
+    <w:lsdException w:name="Table List 6" w:semiHidden="1" w:unhideWhenUsed="1"/>
+    <w:lsdException w:name="Table List 7" w:semiHidden="1" w:unhideWhenUsed="1"/>
+    <w:lsdException w:name="Table List 8" w:semiHidden="1" w:unhideWhenUsed="1"/>
+    <w:lsdException w:name="Table 3D effects 1" w:semiHidden="1" w:unhideWhenUsed="1"/>
+    <w:lsdException w:name="Table 3D effects 2" w:semiHidden="1" w:unhideWhenUsed="1"/>
+    <w:lsdException w:name="Table 3D effects 3" w:semiHidden="1" w:unhideWhenUsed="1"/>
+    <w:lsdException w:name="Table Contemporary" w:semiHidden="1" w:unhideWhenUsed="1"/>
+    <w:lsdException w:name="Table Elegant" w:semiHidden="1" w:unhideWhenUsed="1"/>
+    <w:lsdException w:name="Table Professional" w:semiHidden="1" w:unhideWhenUsed="1"/>
+    <w:lsdException w:name="Table Subtle 1" w:semiHidden="1" w:unhideWhenUsed="1"/>
+    <w:lsdException w:name="Table Subtle 2" w:semiHidden="1" w:unhideWhenUsed="1"/>
+    <w:lsdException w:name="Table Web 1" w:semiHidden="1" w:unhideWhenUsed="1"/>
+    <w:lsdException w:name="Table Web 2" w:semiHidden="1" w:unhideWhenUsed="1"/>
+    <w:lsdException w:name="Table Web 3" w:semiHidden="1" w:unhideWhenUsed="1"/>
+    <w:lsdException w:name="Balloon Text" w:semiHidden="1" w:unhideWhenUsed="1"/>
+    <w:lsdException w:name="Table Grid" w:semiHidden="1" w:uiPriority="59" w:unhideWhenUsed="1"/>
+    <w:lsdException w:name="Table Theme" w:semiHidden="1" w:unhideWhenUsed="1"/>
+    <w:lsdException w:name="Placeholder Text" w:semiHidden="1"/>
+    <w:lsdException w:name="No Spacing" w:uiPriority="1" w:qFormat="1"/>
+    <w:lsdException w:name="Light Shading" w:uiPriority="60"/>
+    <w:lsdException w:name="Light List" w:uiPriority="61"/>
+    <w:lsdException w:name="Light Grid" w:uiPriority="62"/>
+    <w:lsdException w:name="Medium Shading 1" w:uiPriority="63"/>
+    <w:lsdException w:name="Medium Shading 2" w:uiPriority="64"/>
+    <w:lsdException w:name="Medium List 1" w:uiPriority="65"/>
+    <w:lsdException w:name="Medium List 2" w:uiPriority="66"/>
+    <w:lsdException w:name="Medium Grid 1" w:uiPriority="67"/>
+    <w:lsdException w:name="Medium Grid 2" w:uiPriority="68"/>
+    <w:lsdException w:name="Medium Grid 3" w:uiPriority="69"/>
+    <w:lsdException w:name="Dark List" w:uiPriority="70"/>
+    <w:lsdException w:name="Colorful Shading" w:uiPriority="71"/>
+    <w:lsdException w:name="Colorful List" w:uiPriority="72"/>
+    <w:lsdException w:name="Colorful Grid" w:uiPriority="73"/>
+    <w:lsdException w:name="Light Shading Accent 1" w:uiPriority="60"/>
+    <w:lsdException w:name="Light List Accent 1" w:uiPriority="61"/>
+    <w:lsdException w:name="Light Grid Accent 1" w:uiPriority="62"/>
+    <w:lsdException w:name="Medium Shading 1 Accent 1" w:uiPriority="63"/>
+    <w:lsdException w:name="Medium Shading 2 Accent 1" w:uiPriority="64"/>
+    <w:lsdException w:name="Medium List 1 Accent 1" w:uiPriority="65"/>
+    <w:lsdException w:name="Revision" w:semiHidden="1"/>
+    <w:lsdException w:name="List Paragraph" w:uiPriority="34" w:qFormat="1"/>
+    <w:lsdException w:name="Quote" w:uiPriority="29" w:qFormat="1"/>
+    <w:lsdException w:name="Intense Quote" w:uiPriority="30" w:qFormat="1"/>
+    <w:lsdException w:name="Medium List 2 Accent 1" w:uiPriority="66"/>
+    <w:lsdException w:name="Medium Grid 1 Accent 1" w:uiPriority="67"/>
+    <w:lsdException w:name="Medium Grid 2 Accent 1" w:uiPriority="68"/>
+    <w:lsdException w:name="Medium Grid 3 Accent 1" w:uiPriority="69"/>
+    <w:lsdException w:name="Dark List Accent 1" w:uiPriority="70"/>
+    <w:lsdException w:name="Colorful Shading Accent 1" w:uiPriority="71"/>
+    <w:lsdException w:name="Colorful List Accent 1" w:uiPriority="72"/>
+    <w:lsdException w:name="Colorful Grid Accent 1" w:uiPriority="73"/>
+    <w:lsdException w:name="Light Shading Accent 2" w:uiPriority="60"/>
+    <w:lsdException w:name="Light List Accent 2" w:uiPriority="61"/>
+    <w:lsdException w:name="Light Grid Accent 2" w:uiPriority="62"/>
+    <w:lsdException w:name="Medium Shading 1 Accent 2" w:uiPriority="63"/>
+    <w:lsdException w:name="Medium Shading 2 Accent 2" w:uiPriority="64"/>
+    <w:lsdException w:name="Medium List 1 Accent 2" w:uiPriority="65"/>
+    <w:lsdException w:name="Medium List 2 Accent 2" w:uiPriority="66"/>
+    <w:lsdException w:name="Medium Grid 1 Accent 2" w:uiPriority="67"/>
+    <w:lsdException w:name="Medium Grid 2 Accent 2" w:uiPriority="68"/>
+    <w:lsdException w:name="Medium Grid 3 Accent 2" w:uiPriority="69"/>
+    <w:lsdException w:name="Dark List Accent 2" w:uiPriority="70"/>
+    <w:lsdException w:name="Colorful Shading Accent 2" w:uiPriority="71"/>
+    <w:lsdException w:name="Colorful List Accent 2" w:uiPriority="72"/>
+    <w:lsdException w:name="Colorful Grid Accent 2" w:uiPriority="73"/>
+    <w:lsdException w:name="Light Shading Accent 3" w:uiPriority="60"/>
+    <w:lsdException w:name="Light List Accent 3" w:uiPriority="61"/>
+    <w:lsdException w:name="Light Grid Accent 3" w:uiPriority="62"/>
+    <w:lsdException w:name="Medium Shading 1 Accent 3" w:uiPriority="63"/>
+    <w:lsdException w:name="Medium Shading 2 Accent 3" w:uiPriority="64"/>
+    <w:lsdException w:name="Medium List 1 Accent 3" w:uiPriority="65"/>
+    <w:lsdException w:name="Medium List 2 Accent 3" w:uiPriority="66"/>
+    <w:lsdException w:name="Medium Grid 1 Accent 3" w:uiPriority="67"/>
+    <w:lsdException w:name="Medium Grid 2 Accent 3" w:uiPriority="68"/>
+    <w:lsdException w:name="Medium Grid 3 Accent 3" w:uiPriority="69"/>
+    <w:lsdException w:name="Dark List Accent 3" w:uiPriority="70"/>
+    <w:lsdException w:name="Colorful Shading Accent 3" w:uiPriority="71"/>
+    <w:lsdException w:name="Colorful List Accent 3" w:uiPriority="72"/>
+    <w:lsdException w:name="Colorful Grid Accent 3" w:uiPriority="73"/>
+    <w:lsdException w:name="Light Shading Accent 4" w:uiPriority="60"/>
+    <w:lsdException w:name="Light List Accent 4" w:uiPriority="61"/>
+    <w:lsdException w:name="Light Grid Accent 4" w:uiPriority="62"/>
+    <w:lsdException w:name="Medium Shading 1 Accent 4" w:uiPriority="63"/>
+    <w:lsdException w:name="Medium Shading 2 Accent 4" w:uiPriority="64"/>
+    <w:lsdException w:name="Medium List 1 Accent 4" w:uiPriority="65"/>
+    <w:lsdException w:name="Medium List 2 Accent 4" w:uiPriority="66"/>
+    <w:lsdException w:name="Medium Grid 1 Accent 4" w:uiPriority="67"/>
+    <w:lsdException w:name="Medium Grid 2 Accent 4" w:uiPriority="68"/>
+    <w:lsdException w:name="Medium Grid 3 Accent 4" w:uiPriority="69"/>
+    <w:lsdException w:name="Dark List Accent 4" w:uiPriority="70"/>
+    <w:lsdException w:name="Colorful Shading Accent 4" w:uiPriority="71"/>
+    <w:lsdException w:name="Colorful List Accent 4" w:uiPriority="72"/>
+    <w:lsdException w:name="Colorful Grid Accent 4" w:uiPriority="73"/>
+    <w:lsdException w:name="Light Shading Accent 5" w:uiPriority="60"/>
+    <w:lsdException w:name="Light List Accent 5" w:uiPriority="61"/>
+    <w:lsdException w:name="Light Grid Accent 5" w:uiPriority="62"/>
+    <w:lsdException w:name="Medium Shading 1 Accent 5" w:uiPriority="63"/>
+    <w:lsdException w:name="Medium Shading 2 Accent 5" w:uiPriority="64"/>
+    <w:lsdException w:name="Medium List 1 Accent 5" w:uiPriority="65"/>
+    <w:lsdException w:name="Medium List 2 Accent 5" w:uiPriority="66"/>
+    <w:lsdException w:name="Medium Grid 1 Accent 5" w:uiPriority="67"/>
+    <w:lsdException w:name="Medium Grid 2 Accent 5" w:uiPriority="68"/>
+    <w:lsdException w:name="Medium Grid 3 Accent 5" w:uiPriority="69"/>
+    <w:lsdException w:name="Dark List Accent 5" w:uiPriority="70"/>
+    <w:lsdException w:name="Colorful Shading Accent 5" w:uiPriority="71"/>
+    <w:lsdException w:name="Colorful List Accent 5" w:uiPriority="72"/>
+    <w:lsdException w:name="Colorful Grid Accent 5" w:uiPriority="73"/>
+    <w:lsdException w:name="Light Shading Accent 6" w:uiPriority="60"/>
+    <w:lsdException w:name="Light List Accent 6" w:uiPriority="61"/>
+    <w:lsdException w:name="Light Grid Accent 6" w:uiPriority="62"/>
+    <w:lsdException w:name="Medium Shading 1 Accent 6" w:uiPriority="63"/>
+    <w:lsdException w:name="Medium Shading 2 Accent 6" w:uiPriority="64"/>
+    <w:lsdException w:name="Medium List 1 Accent 6" w:uiPriority="65"/>
+    <w:lsdException w:name="Medium List 2 Accent 6" w:uiPriority="66"/>
+    <w:lsdException w:name="Medium Grid 1 Accent 6" w:uiPriority="67"/>
+    <w:lsdException w:name="Medium Grid 2 Accent 6" w:uiPriority="68"/>
+    <w:lsdException w:name="Medium Grid 3 Accent 6" w:uiPriority="69"/>
+    <w:lsdException w:name="Dark List Accent 6" w:uiPriority="70"/>
+    <w:lsdException w:name="Colorful Shading Accent 6" w:uiPriority="71"/>
+    <w:lsdException w:name="Colorful List Accent 6" w:uiPriority="72"/>
+    <w:lsdException w:name="Colorful Grid Accent 6" w:uiPriority="73"/>
+    <w:lsdException w:name="Subtle Emphasis" w:uiPriority="19" w:qFormat="1"/>
+    <w:lsdException w:name="Intense Emphasis" w:uiPriority="21" w:qFormat="1"/>
+    <w:lsdException w:name="Subtle Reference" w:uiPriority="31" w:qFormat="1"/>
+    <w:lsdException w:name="Intense Reference" w:uiPriority="32" w:qFormat="1"/>
+    <w:lsdException w:name="Book Title" w:uiPriority="33" w:qFormat="1"/>
+    <w:lsdException w:name="Bibliography" w:semiHidden="1" w:uiPriority="37" w:unhideWhenUsed="1"/>
+    <w:lsdException w:name="TOC Heading" w:semiHidden="1" w:uiPriority="39" w:unhideWhenUsed="1" w:qFormat="1"/>
+    <w:lsdException w:name="Plain Table 1" w:uiPriority="41"/>
+    <w:lsdException w:name="Plain Table 2" w:uiPriority="42"/>
+    <w:lsdException w:name="Plain Table 3" w:uiPriority="43"/>
+    <w:lsdException w:name="Plain Table 4" w:uiPriority="44"/>
+    <w:lsdException w:name="Plain Table 5" w:uiPriority="45"/>
+    <w:lsdException w:name="Grid Table Light" w:uiPriority="40"/>
+    <w:lsdException w:name="Grid Table 1 Light" w:uiPriority="46"/>
+    <w:lsdException w:name="Grid Table 2" w:uiPriority="47"/>
+    <w:lsdException w:name="Grid Table 3" w:uiPriority="48"/>
+    <w:lsdException w:name="Grid Table 4" w:uiPriority="49"/>
+    <w:lsdException w:name="Grid Table 5 Dark" w:uiPriority="50"/>
+    <w:lsdException w:name="Grid Table 6 Colorful" w:uiPriority="51"/>
+    <w:lsdException w:name="Grid Table 7 Colorful" w:uiPriority="52"/>
+    <w:lsdException w:name="Grid Table 1 Light Accent 1" w:uiPriority="46"/>
+    <w:lsdException w:name="Grid Table 2 Accent 1" w:uiPriority="47"/>
+    <w:lsdException w:name="Grid Table 3 Accent 1" w:uiPriority="48"/>
+    <w:lsdException w:name="Grid Table 4 Accent 1" w:uiPriority="49"/>
+    <w:lsdException w:name="Grid Table 5 Dark Accent 1" w:uiPriority="50"/>
+    <w:lsdException w:name="Grid Table 6 Colorful Accent 1" w:uiPriority="51"/>
+    <w:lsdException w:name="Grid Table 7 Colorful Accent 1" w:uiPriority="52"/>
+    <w:lsdException w:name="Grid Table 1 Light Accent 2" w:uiPriority="46"/>
+    <w:lsdException w:name="Grid Table 2 Accent 2" w:uiPriority="47"/>
+    <w:lsdException w:name="Grid Table 3 Accent 2" w:uiPriority="48"/>
+    <w:lsdException w:name="Grid Table 4 Accent 2" w:uiPriority="49"/>
+    <w:lsdException w:name="Grid Table 5 Dark Accent 2" w:uiPriority="50"/>
+    <w:lsdException w:name="Grid Table 6 Colorful Accent 2" w:uiPriority="51"/>
+    <w:lsdException w:name="Grid Table 7 Colorful Accent 2" w:uiPriority="52"/>
+    <w:lsdException w:name="Grid Table 1 Light Accent 3" w:uiPriority="46"/>
+    <w:lsdException w:name="Grid Table 2 Accent 3" w:uiPriority="47"/>
+    <w:lsdException w:name="Grid Table 3 Accent 3" w:uiPriority="48"/>
+    <w:lsdException w:name="Grid Table 4 Accent 3" w:uiPriority="49"/>
+    <w:lsdException w:name="Grid Table 5 Dark Accent 3" w:uiPriority="50"/>
+    <w:lsdException w:name="Grid Table 6 Colorful Accent 3" w:uiPriority="51"/>
+    <w:lsdException w:name="Grid Table 7 Colorful Accent 3" w:uiPriority="52"/>
+    <w:lsdException w:name="Grid Table 1 Light Accent 4" w:uiPriority="46"/>
+    <w:lsdException w:name="Grid Table 2 Accent 4" w:uiPriority="47"/>
+    <w:lsdException w:name="Grid Table 3 Accent 4" w:uiPriority="48"/>
+    <w:lsdException w:name="Grid Table 4 Accent 4" w:uiPriority="49"/>
+    <w:lsdException w:name="Grid Table 5 Dark Accent 4" w:uiPriority="50"/>
+    <w:lsdException w:name="Grid Table 6 Colorful Accent 4" w:uiPriority="51"/>
+    <w:lsdException w:name="Grid Table 7 Colorful Accent 4" w:uiPriority="52"/>
+    <w:lsdException w:name="Grid Table 1 Light Accent 5" w:uiPriority="46"/>
+    <w:lsdException w:name="Grid Table 2 Accent 5" w:uiPriority="47"/>
+    <w:lsdException w:name="Grid Table 3 Accent 5" w:uiPriority="48"/>
+    <w:lsdException w:name="Grid Table 4 Accent 5" w:uiPriority="49"/>
+    <w:lsdException w:name="Grid Table 5 Dark Accent 5" w:uiPriority="50"/>
+    <w:lsdException w:name="Grid Table 6 Colorful Accent 5" w:uiPriority="51"/>
+    <w:lsdException w:name="Grid Table 7 Colorful Accent 5" w:uiPriority="52"/>
+    <w:lsdException w:name="Grid Table 1 Light Accent 6" w:uiPriority="46"/>
+    <w:lsdException w:name="Grid Table 2 Accent 6" w:uiPriority="47"/>
+    <w:lsdException w:name="Grid Table 3 Accent 6" w:uiPriority="48"/>
+    <w:lsdException w:name="Grid Table 4 Accent 6" w:uiPriority="49"/>
+    <w:lsdException w:name="Grid Table 5 Dark Accent 6" w:uiPriority="50"/>
+    <w:lsdException w:name="Grid Table 6 Colorful Accent 6" w:uiPriority="51"/>
+    <w:lsdException w:name="Grid Table 7 Colorful Accent 6" w:uiPriority="52"/>
+    <w:lsdException w:name="List Table 1 Light" w:uiPriority="46"/>
+    <w:lsdException w:name="List Table 2" w:uiPriority="47"/>
+    <w:lsdException w:name="List Table 3" w:uiPriority="48"/>
+    <w:lsdException w:name="List Table 4" w:uiPriority="49"/>
+    <w:lsdException w:name="List Table 5 Dark" w:uiPriority="50"/>
+    <w:lsdException w:name="List Table 6 Colorful" w:uiPriority="51"/>
+    <w:lsdException w:name="List Table 7 Colorful" w:uiPriority="52"/>
+    <w:lsdException w:name="List Table 1 Light Accent 1" w:uiPriority="46"/>
+    <w:lsdException w:name="List Table 2 Accent 1" w:uiPriority="47"/>
+    <w:lsdException w:name="List Table 3 Accent 1" w:uiPriority="48"/>
+    <w:lsdException w:name="List Table 4 Accent 1" w:uiPriority="49"/>
+    <w:lsdException w:name="List Table 5 Dark Accent 1" w:uiPriority="50"/>
+    <w:lsdException w:name="List Table 6 Colorful Accent 1" w:uiPriority="51"/>
+    <w:lsdException w:name="List Table 7 Colorful Accent 1" w:uiPriority="52"/>
+    <w:lsdException w:name="List Table 1 Light Accent 2" w:uiPriority="46"/>
+    <w:lsdException w:name="List Table 2 Accent 2" w:uiPriority="47"/>
+    <w:lsdException w:name="List Table 3 Accent 2" w:uiPriority="48"/>
+    <w:lsdException w:name="List Table 4 Accent 2" w:uiPriority="49"/>
+    <w:lsdException w:name="List Table 5 Dark Accent 2" w:uiPriority="50"/>
+    <w:lsdException w:name="List Table 6 Colorful Accent 2" w:uiPriority="51"/>
+    <w:lsdException w:name="List Table 7 Colorful Accent 2" w:uiPriority="52"/>
+    <w:lsdException w:name="List Table 1 Light Accent 3" w:uiPriority="46"/>
+    <w:lsdException w:name="List Table 2 Accent 3" w:uiPriority="47"/>
+    <w:lsdException w:name="List Table 3 Accent 3" w:uiPriority="48"/>
+    <w:lsdException w:name="List Table 4 Accent 3" w:uiPriority="49"/>
+    <w:lsdException w:name="List Table 5 Dark Accent 3" w:uiPriority="50"/>
+    <w:lsdException w:name="List Table 6 Colorful Accent 3" w:uiPriority="51"/>
+    <w:lsdException w:name="List Table 7 Colorful Accent 3" w:uiPriority="52"/>
+    <w:lsdException w:name="List Table 1 Light Accent 4" w:uiPriority="46"/>
+    <w:lsdException w:name="List Table 2 Accent 4" w:uiPriority="47"/>
+    <w:lsdException w:name="List Table 3 Accent 4" w:uiPriority="48"/>
+    <w:lsdException w:name="List Table 4 Accent 4" w:uiPriority="49"/>
+    <w:lsdException w:name="List Table 5 Dark Accent 4" w:uiPriority="50"/>
+    <w:lsdException w:name="List Table 6 Colorful Accent 4" w:uiPriority="51"/>
+    <w:lsdException w:name="List Table 7 Colorful Accent 4" w:uiPriority="52"/>
+    <w:lsdException w:name="List Table 1 Light Accent 5" w:uiPriority="46"/>
+    <w:lsdException w:name="List Table 2 Accent 5" w:uiPriority="47"/>
+    <w:lsdException w:name="List Table 3 Accent 5" w:uiPriority="48"/>
+    <w:lsdException w:name="List Table 4 Accent 5" w:uiPriority="49"/>
+    <w:lsdException w:name="List Table 5 Dark Accent 5" w:uiPriority="50"/>
+    <w:lsdException w:name="List Table 6 Colorful Accent 5" w:uiPriority="51"/>
+    <w:lsdException w:name="List Table 7 Colorful Accent 5" w:uiPriority="52"/>
+    <w:lsdException w:name="List Table 1 Light Accent 6" w:uiPriority="46"/>
+    <w:lsdException w:name="List Table 2 Accent 6" w:uiPriority="47"/>
+    <w:lsdException w:name="List Table 3 Accent 6" w:uiPriority="48"/>
+    <w:lsdException w:name="List Table 4 Accent 6" w:uiPriority="49"/>
+    <w:lsdException w:name="List Table 5 Dark Accent 6" w:uiPriority="50"/>
+    <w:lsdException w:name="List Table 6 Colorful Accent 6" w:uiPriority="51"/>
+    <w:lsdException w:name="List Table 7 Colorful Accent 6" w:uiPriority="52"/>
+    <w:lsdException w:name="Mention" w:semiHidden="1" w:unhideWhenUsed="1"/>
+    <w:lsdException w:name="Smart Hyperlink" w:semiHidden="1" w:unhideWhenUsed="1"/>
+    <w:lsdException w:name="Hashtag" w:semiHidden="1" w:unhideWhenUsed="1"/>
   </w:latentStyles>
   <w:style w:type="paragraph" w:default="1" w:styleId="Normal">
     <w:name w:val="Normal"/>
@@ -3974,9 +5018,7 @@
       <w:tblStyleRowBandSize w:val="1"/>
       <w:tblStyleColBandSize w:val="1"/>
       <w:tblCellMar>
-        <w:top w:w="0" w:type="dxa"/>
         <w:left w:w="115" w:type="dxa"/>
-        <w:bottom w:w="0" w:type="dxa"/>
         <w:right w:w="115" w:type="dxa"/>
       </w:tblCellMar>
     </w:tblPr>
@@ -3992,468 +5034,7 @@
       <w:tblStyleRowBandSize w:val="1"/>
       <w:tblStyleColBandSize w:val="1"/>
       <w:tblCellMar>
-        <w:top w:w="0" w:type="dxa"/>
         <w:left w:w="115" w:type="dxa"/>
-        <w:bottom w:w="0" w:type="dxa"/>
-        <w:right w:w="115" w:type="dxa"/>
-      </w:tblCellMar>
-    </w:tblPr>
-  </w:style>
-  <w:style w:type="paragraph" w:styleId="Cabealho">
-    <w:name w:val="header"/>
-    <w:basedOn w:val="Normal"/>
-    <w:link w:val="CabealhoChar"/>
-    <w:uiPriority w:val="99"/>
-    <w:semiHidden/>
-    <w:unhideWhenUsed/>
-    <w:rsid w:val="00922520"/>
-    <w:pPr>
-      <w:tabs>
-        <w:tab w:val="center" w:pos="4252"/>
-        <w:tab w:val="right" w:pos="8504"/>
-      </w:tabs>
-      <w:spacing w:after="0" w:line="240" w:lineRule="auto"/>
-    </w:pPr>
-  </w:style>
-  <w:style w:type="character" w:customStyle="1" w:styleId="CabealhoChar">
-    <w:name w:val="Cabeçalho Char"/>
-    <w:basedOn w:val="Fontepargpadro"/>
-    <w:link w:val="Cabealho"/>
-    <w:uiPriority w:val="99"/>
-    <w:semiHidden/>
-    <w:rsid w:val="00922520"/>
-  </w:style>
-  <w:style w:type="paragraph" w:styleId="Rodap">
-    <w:name w:val="footer"/>
-    <w:basedOn w:val="Normal"/>
-    <w:link w:val="RodapChar"/>
-    <w:uiPriority w:val="99"/>
-    <w:semiHidden/>
-    <w:unhideWhenUsed/>
-    <w:rsid w:val="00922520"/>
-    <w:pPr>
-      <w:tabs>
-        <w:tab w:val="center" w:pos="4252"/>
-        <w:tab w:val="right" w:pos="8504"/>
-      </w:tabs>
-      <w:spacing w:after="0" w:line="240" w:lineRule="auto"/>
-    </w:pPr>
-  </w:style>
-  <w:style w:type="character" w:customStyle="1" w:styleId="RodapChar">
-    <w:name w:val="Rodapé Char"/>
-    <w:basedOn w:val="Fontepargpadro"/>
-    <w:link w:val="Rodap"/>
-    <w:uiPriority w:val="99"/>
-    <w:semiHidden/>
-    <w:rsid w:val="00922520"/>
-  </w:style>
-  <w:style w:type="paragraph" w:styleId="Textodebalo">
-    <w:name w:val="Balloon Text"/>
-    <w:basedOn w:val="Normal"/>
-    <w:link w:val="TextodebaloChar"/>
-    <w:uiPriority w:val="99"/>
-    <w:semiHidden/>
-    <w:unhideWhenUsed/>
-    <w:rsid w:val="00922520"/>
-    <w:pPr>
-      <w:spacing w:after="0" w:line="240" w:lineRule="auto"/>
-    </w:pPr>
-    <w:rPr>
-      <w:rFonts w:ascii="Tahoma" w:hAnsi="Tahoma" w:cs="Tahoma"/>
-      <w:sz w:val="16"/>
-      <w:szCs w:val="16"/>
-    </w:rPr>
-  </w:style>
-  <w:style w:type="character" w:customStyle="1" w:styleId="TextodebaloChar">
-    <w:name w:val="Texto de balão Char"/>
-    <w:basedOn w:val="Fontepargpadro"/>
-    <w:link w:val="Textodebalo"/>
-    <w:uiPriority w:val="99"/>
-    <w:semiHidden/>
-    <w:rsid w:val="00922520"/>
-    <w:rPr>
-      <w:rFonts w:ascii="Tahoma" w:hAnsi="Tahoma" w:cs="Tahoma"/>
-      <w:sz w:val="16"/>
-      <w:szCs w:val="16"/>
-    </w:rPr>
-  </w:style>
-  <w:style w:type="paragraph" w:styleId="PargrafodaLista">
-    <w:name w:val="List Paragraph"/>
-    <w:basedOn w:val="Normal"/>
-    <w:uiPriority w:val="34"/>
-    <w:qFormat/>
-    <w:rsid w:val="00F2023C"/>
-    <w:pPr>
-      <w:ind w:left="720"/>
-      <w:contextualSpacing/>
-    </w:pPr>
-  </w:style>
-</w:styles>
-</file>
-
-<file path=word/stylesWithEffects.xml><?xml version="1.0" encoding="utf-8"?>
-<w:styles xmlns:wpc="http://schemas.microsoft.com/office/word/2010/wordprocessingCanvas" xmlns:mc="http://schemas.openxmlformats.org/markup-compatibility/2006" xmlns:o="urn:schemas-microsoft-com:office:office" xmlns:r="http://schemas.openxmlformats.org/officeDocument/2006/relationships" xmlns:m="http://schemas.openxmlformats.org/officeDocument/2006/math" xmlns:v="urn:schemas-microsoft-com:vml" xmlns:wp14="http://schemas.microsoft.com/office/word/2010/wordprocessingDrawing" xmlns:wp="http://schemas.openxmlformats.org/drawingml/2006/wordprocessingDrawing" xmlns:w10="urn:schemas-microsoft-com:office:word" xmlns:w="http://schemas.openxmlformats.org/wordprocessingml/2006/main" xmlns:w14="http://schemas.microsoft.com/office/word/2010/wordml" xmlns:wpg="http://schemas.microsoft.com/office/word/2010/wordprocessingGroup" xmlns:wpi="http://schemas.microsoft.com/office/word/2010/wordprocessingInk" xmlns:wne="http://schemas.microsoft.com/office/word/2006/wordml" xmlns:wps="http://schemas.microsoft.com/office/word/2010/wordprocessingShape" mc:Ignorable="w14 wp14">
-  <w:docDefaults>
-    <w:rPrDefault>
-      <w:rPr>
-        <w:rFonts w:ascii="Calibri" w:eastAsia="Calibri" w:hAnsi="Calibri" w:cs="Calibri"/>
-        <w:color w:val="000000"/>
-        <w:sz w:val="22"/>
-        <w:szCs w:val="22"/>
-        <w:lang w:val="pt-BR" w:eastAsia="pt-BR" w:bidi="ar-SA"/>
-      </w:rPr>
-    </w:rPrDefault>
-    <w:pPrDefault>
-      <w:pPr>
-        <w:widowControl w:val="0"/>
-        <w:spacing w:after="200" w:line="276" w:lineRule="auto"/>
-      </w:pPr>
-    </w:pPrDefault>
-  </w:docDefaults>
-  <w:latentStyles w:defLockedState="0" w:defUIPriority="99" w:defSemiHidden="1" w:defUnhideWhenUsed="1" w:defQFormat="0" w:count="267">
-    <w:lsdException w:name="Normal" w:semiHidden="0" w:uiPriority="0" w:unhideWhenUsed="0" w:qFormat="1"/>
-    <w:lsdException w:name="heading 1" w:semiHidden="0" w:uiPriority="9" w:unhideWhenUsed="0" w:qFormat="1"/>
-    <w:lsdException w:name="heading 2" w:uiPriority="9" w:qFormat="1"/>
-    <w:lsdException w:name="heading 3" w:uiPriority="9" w:qFormat="1"/>
-    <w:lsdException w:name="heading 4" w:uiPriority="9" w:qFormat="1"/>
-    <w:lsdException w:name="heading 5" w:uiPriority="9" w:qFormat="1"/>
-    <w:lsdException w:name="heading 6" w:uiPriority="9" w:qFormat="1"/>
-    <w:lsdException w:name="heading 7" w:uiPriority="9" w:qFormat="1"/>
-    <w:lsdException w:name="heading 8" w:uiPriority="9" w:qFormat="1"/>
-    <w:lsdException w:name="heading 9" w:uiPriority="9" w:qFormat="1"/>
-    <w:lsdException w:name="toc 1" w:uiPriority="39"/>
-    <w:lsdException w:name="toc 2" w:uiPriority="39"/>
-    <w:lsdException w:name="toc 3" w:uiPriority="39"/>
-    <w:lsdException w:name="toc 4" w:uiPriority="39"/>
-    <w:lsdException w:name="toc 5" w:uiPriority="39"/>
-    <w:lsdException w:name="toc 6" w:uiPriority="39"/>
-    <w:lsdException w:name="toc 7" w:uiPriority="39"/>
-    <w:lsdException w:name="toc 8" w:uiPriority="39"/>
-    <w:lsdException w:name="toc 9" w:uiPriority="39"/>
-    <w:lsdException w:name="caption" w:uiPriority="35" w:qFormat="1"/>
-    <w:lsdException w:name="Title" w:semiHidden="0" w:uiPriority="10" w:unhideWhenUsed="0" w:qFormat="1"/>
-    <w:lsdException w:name="Default Paragraph Font" w:uiPriority="1"/>
-    <w:lsdException w:name="Subtitle" w:semiHidden="0" w:uiPriority="11" w:unhideWhenUsed="0" w:qFormat="1"/>
-    <w:lsdException w:name="Strong" w:semiHidden="0" w:uiPriority="22" w:unhideWhenUsed="0" w:qFormat="1"/>
-    <w:lsdException w:name="Emphasis" w:semiHidden="0" w:uiPriority="20" w:unhideWhenUsed="0" w:qFormat="1"/>
-    <w:lsdException w:name="Table Grid" w:uiPriority="59"/>
-    <w:lsdException w:name="Placeholder Text" w:unhideWhenUsed="0"/>
-    <w:lsdException w:name="No Spacing" w:semiHidden="0" w:uiPriority="1" w:unhideWhenUsed="0" w:qFormat="1"/>
-    <w:lsdException w:name="Light Shading" w:semiHidden="0" w:uiPriority="60" w:unhideWhenUsed="0"/>
-    <w:lsdException w:name="Light List" w:semiHidden="0" w:uiPriority="61" w:unhideWhenUsed="0"/>
-    <w:lsdException w:name="Light Grid" w:semiHidden="0" w:uiPriority="62" w:unhideWhenUsed="0"/>
-    <w:lsdException w:name="Medium Shading 1" w:semiHidden="0" w:uiPriority="63" w:unhideWhenUsed="0"/>
-    <w:lsdException w:name="Medium Shading 2" w:semiHidden="0" w:uiPriority="64" w:unhideWhenUsed="0"/>
-    <w:lsdException w:name="Medium List 1" w:semiHidden="0" w:uiPriority="65" w:unhideWhenUsed="0"/>
-    <w:lsdException w:name="Medium List 2" w:semiHidden="0" w:uiPriority="66" w:unhideWhenUsed="0"/>
-    <w:lsdException w:name="Medium Grid 1" w:semiHidden="0" w:uiPriority="67" w:unhideWhenUsed="0"/>
-    <w:lsdException w:name="Medium Grid 2" w:semiHidden="0" w:uiPriority="68" w:unhideWhenUsed="0"/>
-    <w:lsdException w:name="Medium Grid 3" w:semiHidden="0" w:uiPriority="69" w:unhideWhenUsed="0"/>
-    <w:lsdException w:name="Dark List" w:semiHidden="0" w:uiPriority="70" w:unhideWhenUsed="0"/>
-    <w:lsdException w:name="Colorful Shading" w:semiHidden="0" w:uiPriority="71" w:unhideWhenUsed="0"/>
-    <w:lsdException w:name="Colorful List" w:semiHidden="0" w:uiPriority="72" w:unhideWhenUsed="0"/>
-    <w:lsdException w:name="Colorful Grid" w:semiHidden="0" w:uiPriority="73" w:unhideWhenUsed="0"/>
-    <w:lsdException w:name="Light Shading Accent 1" w:semiHidden="0" w:uiPriority="60" w:unhideWhenUsed="0"/>
-    <w:lsdException w:name="Light List Accent 1" w:semiHidden="0" w:uiPriority="61" w:unhideWhenUsed="0"/>
-    <w:lsdException w:name="Light Grid Accent 1" w:semiHidden="0" w:uiPriority="62" w:unhideWhenUsed="0"/>
-    <w:lsdException w:name="Medium Shading 1 Accent 1" w:semiHidden="0" w:uiPriority="63" w:unhideWhenUsed="0"/>
-    <w:lsdException w:name="Medium Shading 2 Accent 1" w:semiHidden="0" w:uiPriority="64" w:unhideWhenUsed="0"/>
-    <w:lsdException w:name="Medium List 1 Accent 1" w:semiHidden="0" w:uiPriority="65" w:unhideWhenUsed="0"/>
-    <w:lsdException w:name="Revision" w:unhideWhenUsed="0"/>
-    <w:lsdException w:name="List Paragraph" w:semiHidden="0" w:uiPriority="34" w:unhideWhenUsed="0" w:qFormat="1"/>
-    <w:lsdException w:name="Quote" w:semiHidden="0" w:uiPriority="29" w:unhideWhenUsed="0" w:qFormat="1"/>
-    <w:lsdException w:name="Intense Quote" w:semiHidden="0" w:uiPriority="30" w:unhideWhenUsed="0" w:qFormat="1"/>
-    <w:lsdException w:name="Medium List 2 Accent 1" w:semiHidden="0" w:uiPriority="66" w:unhideWhenUsed="0"/>
-    <w:lsdException w:name="Medium Grid 1 Accent 1" w:semiHidden="0" w:uiPriority="67" w:unhideWhenUsed="0"/>
-    <w:lsdException w:name="Medium Grid 2 Accent 1" w:semiHidden="0" w:uiPriority="68" w:unhideWhenUsed="0"/>
-    <w:lsdException w:name="Medium Grid 3 Accent 1" w:semiHidden="0" w:uiPriority="69" w:unhideWhenUsed="0"/>
-    <w:lsdException w:name="Dark List Accent 1" w:semiHidden="0" w:uiPriority="70" w:unhideWhenUsed="0"/>
-    <w:lsdException w:name="Colorful Shading Accent 1" w:semiHidden="0" w:uiPriority="71" w:unhideWhenUsed="0"/>
-    <w:lsdException w:name="Colorful List Accent 1" w:semiHidden="0" w:uiPriority="72" w:unhideWhenUsed="0"/>
-    <w:lsdException w:name="Colorful Grid Accent 1" w:semiHidden="0" w:uiPriority="73" w:unhideWhenUsed="0"/>
-    <w:lsdException w:name="Light Shading Accent 2" w:semiHidden="0" w:uiPriority="60" w:unhideWhenUsed="0"/>
-    <w:lsdException w:name="Light List Accent 2" w:semiHidden="0" w:uiPriority="61" w:unhideWhenUsed="0"/>
-    <w:lsdException w:name="Light Grid Accent 2" w:semiHidden="0" w:uiPriority="62" w:unhideWhenUsed="0"/>
-    <w:lsdException w:name="Medium Shading 1 Accent 2" w:semiHidden="0" w:uiPriority="63" w:unhideWhenUsed="0"/>
-    <w:lsdException w:name="Medium Shading 2 Accent 2" w:semiHidden="0" w:uiPriority="64" w:unhideWhenUsed="0"/>
-    <w:lsdException w:name="Medium List 1 Accent 2" w:semiHidden="0" w:uiPriority="65" w:unhideWhenUsed="0"/>
-    <w:lsdException w:name="Medium List 2 Accent 2" w:semiHidden="0" w:uiPriority="66" w:unhideWhenUsed="0"/>
-    <w:lsdException w:name="Medium Grid 1 Accent 2" w:semiHidden="0" w:uiPriority="67" w:unhideWhenUsed="0"/>
-    <w:lsdException w:name="Medium Grid 2 Accent 2" w:semiHidden="0" w:uiPriority="68" w:unhideWhenUsed="0"/>
-    <w:lsdException w:name="Medium Grid 3 Accent 2" w:semiHidden="0" w:uiPriority="69" w:unhideWhenUsed="0"/>
-    <w:lsdException w:name="Dark List Accent 2" w:semiHidden="0" w:uiPriority="70" w:unhideWhenUsed="0"/>
-    <w:lsdException w:name="Colorful Shading Accent 2" w:semiHidden="0" w:uiPriority="71" w:unhideWhenUsed="0"/>
-    <w:lsdException w:name="Colorful List Accent 2" w:semiHidden="0" w:uiPriority="72" w:unhideWhenUsed="0"/>
-    <w:lsdException w:name="Colorful Grid Accent 2" w:semiHidden="0" w:uiPriority="73" w:unhideWhenUsed="0"/>
-    <w:lsdException w:name="Light Shading Accent 3" w:semiHidden="0" w:uiPriority="60" w:unhideWhenUsed="0"/>
-    <w:lsdException w:name="Light List Accent 3" w:semiHidden="0" w:uiPriority="61" w:unhideWhenUsed="0"/>
-    <w:lsdException w:name="Light Grid Accent 3" w:semiHidden="0" w:uiPriority="62" w:unhideWhenUsed="0"/>
-    <w:lsdException w:name="Medium Shading 1 Accent 3" w:semiHidden="0" w:uiPriority="63" w:unhideWhenUsed="0"/>
-    <w:lsdException w:name="Medium Shading 2 Accent 3" w:semiHidden="0" w:uiPriority="64" w:unhideWhenUsed="0"/>
-    <w:lsdException w:name="Medium List 1 Accent 3" w:semiHidden="0" w:uiPriority="65" w:unhideWhenUsed="0"/>
-    <w:lsdException w:name="Medium List 2 Accent 3" w:semiHidden="0" w:uiPriority="66" w:unhideWhenUsed="0"/>
-    <w:lsdException w:name="Medium Grid 1 Accent 3" w:semiHidden="0" w:uiPriority="67" w:unhideWhenUsed="0"/>
-    <w:lsdException w:name="Medium Grid 2 Accent 3" w:semiHidden="0" w:uiPriority="68" w:unhideWhenUsed="0"/>
-    <w:lsdException w:name="Medium Grid 3 Accent 3" w:semiHidden="0" w:uiPriority="69" w:unhideWhenUsed="0"/>
-    <w:lsdException w:name="Dark List Accent 3" w:semiHidden="0" w:uiPriority="70" w:unhideWhenUsed="0"/>
-    <w:lsdException w:name="Colorful Shading Accent 3" w:semiHidden="0" w:uiPriority="71" w:unhideWhenUsed="0"/>
-    <w:lsdException w:name="Colorful List Accent 3" w:semiHidden="0" w:uiPriority="72" w:unhideWhenUsed="0"/>
-    <w:lsdException w:name="Colorful Grid Accent 3" w:semiHidden="0" w:uiPriority="73" w:unhideWhenUsed="0"/>
-    <w:lsdException w:name="Light Shading Accent 4" w:semiHidden="0" w:uiPriority="60" w:unhideWhenUsed="0"/>
-    <w:lsdException w:name="Light List Accent 4" w:semiHidden="0" w:uiPriority="61" w:unhideWhenUsed="0"/>
-    <w:lsdException w:name="Light Grid Accent 4" w:semiHidden="0" w:uiPriority="62" w:unhideWhenUsed="0"/>
-    <w:lsdException w:name="Medium Shading 1 Accent 4" w:semiHidden="0" w:uiPriority="63" w:unhideWhenUsed="0"/>
-    <w:lsdException w:name="Medium Shading 2 Accent 4" w:semiHidden="0" w:uiPriority="64" w:unhideWhenUsed="0"/>
-    <w:lsdException w:name="Medium List 1 Accent 4" w:semiHidden="0" w:uiPriority="65" w:unhideWhenUsed="0"/>
-    <w:lsdException w:name="Medium List 2 Accent 4" w:semiHidden="0" w:uiPriority="66" w:unhideWhenUsed="0"/>
-    <w:lsdException w:name="Medium Grid 1 Accent 4" w:semiHidden="0" w:uiPriority="67" w:unhideWhenUsed="0"/>
-    <w:lsdException w:name="Medium Grid 2 Accent 4" w:semiHidden="0" w:uiPriority="68" w:unhideWhenUsed="0"/>
-    <w:lsdException w:name="Medium Grid 3 Accent 4" w:semiHidden="0" w:uiPriority="69" w:unhideWhenUsed="0"/>
-    <w:lsdException w:name="Dark List Accent 4" w:semiHidden="0" w:uiPriority="70" w:unhideWhenUsed="0"/>
-    <w:lsdException w:name="Colorful Shading Accent 4" w:semiHidden="0" w:uiPriority="71" w:unhideWhenUsed="0"/>
-    <w:lsdException w:name="Colorful List Accent 4" w:semiHidden="0" w:uiPriority="72" w:unhideWhenUsed="0"/>
-    <w:lsdException w:name="Colorful Grid Accent 4" w:semiHidden="0" w:uiPriority="73" w:unhideWhenUsed="0"/>
-    <w:lsdException w:name="Light Shading Accent 5" w:semiHidden="0" w:uiPriority="60" w:unhideWhenUsed="0"/>
-    <w:lsdException w:name="Light List Accent 5" w:semiHidden="0" w:uiPriority="61" w:unhideWhenUsed="0"/>
-    <w:lsdException w:name="Light Grid Accent 5" w:semiHidden="0" w:uiPriority="62" w:unhideWhenUsed="0"/>
-    <w:lsdException w:name="Medium Shading 1 Accent 5" w:semiHidden="0" w:uiPriority="63" w:unhideWhenUsed="0"/>
-    <w:lsdException w:name="Medium Shading 2 Accent 5" w:semiHidden="0" w:uiPriority="64" w:unhideWhenUsed="0"/>
-    <w:lsdException w:name="Medium List 1 Accent 5" w:semiHidden="0" w:uiPriority="65" w:unhideWhenUsed="0"/>
-    <w:lsdException w:name="Medium List 2 Accent 5" w:semiHidden="0" w:uiPriority="66" w:unhideWhenUsed="0"/>
-    <w:lsdException w:name="Medium Grid 1 Accent 5" w:semiHidden="0" w:uiPriority="67" w:unhideWhenUsed="0"/>
-    <w:lsdException w:name="Medium Grid 2 Accent 5" w:semiHidden="0" w:uiPriority="68" w:unhideWhenUsed="0"/>
-    <w:lsdException w:name="Medium Grid 3 Accent 5" w:semiHidden="0" w:uiPriority="69" w:unhideWhenUsed="0"/>
-    <w:lsdException w:name="Dark List Accent 5" w:semiHidden="0" w:uiPriority="70" w:unhideWhenUsed="0"/>
-    <w:lsdException w:name="Colorful Shading Accent 5" w:semiHidden="0" w:uiPriority="71" w:unhideWhenUsed="0"/>
-    <w:lsdException w:name="Colorful List Accent 5" w:semiHidden="0" w:uiPriority="72" w:unhideWhenUsed="0"/>
-    <w:lsdException w:name="Colorful Grid Accent 5" w:semiHidden="0" w:uiPriority="73" w:unhideWhenUsed="0"/>
-    <w:lsdException w:name="Light Shading Accent 6" w:semiHidden="0" w:uiPriority="60" w:unhideWhenUsed="0"/>
-    <w:lsdException w:name="Light List Accent 6" w:semiHidden="0" w:uiPriority="61" w:unhideWhenUsed="0"/>
-    <w:lsdException w:name="Light Grid Accent 6" w:semiHidden="0" w:uiPriority="62" w:unhideWhenUsed="0"/>
-    <w:lsdException w:name="Medium Shading 1 Accent 6" w:semiHidden="0" w:uiPriority="63" w:unhideWhenUsed="0"/>
-    <w:lsdException w:name="Medium Shading 2 Accent 6" w:semiHidden="0" w:uiPriority="64" w:unhideWhenUsed="0"/>
-    <w:lsdException w:name="Medium List 1 Accent 6" w:semiHidden="0" w:uiPriority="65" w:unhideWhenUsed="0"/>
-    <w:lsdException w:name="Medium List 2 Accent 6" w:semiHidden="0" w:uiPriority="66" w:unhideWhenUsed="0"/>
-    <w:lsdException w:name="Medium Grid 1 Accent 6" w:semiHidden="0" w:uiPriority="67" w:unhideWhenUsed="0"/>
-    <w:lsdException w:name="Medium Grid 2 Accent 6" w:semiHidden="0" w:uiPriority="68" w:unhideWhenUsed="0"/>
-    <w:lsdException w:name="Medium Grid 3 Accent 6" w:semiHidden="0" w:uiPriority="69" w:unhideWhenUsed="0"/>
-    <w:lsdException w:name="Dark List Accent 6" w:semiHidden="0" w:uiPriority="70" w:unhideWhenUsed="0"/>
-    <w:lsdException w:name="Colorful Shading Accent 6" w:semiHidden="0" w:uiPriority="71" w:unhideWhenUsed="0"/>
-    <w:lsdException w:name="Colorful List Accent 6" w:semiHidden="0" w:uiPriority="72" w:unhideWhenUsed="0"/>
-    <w:lsdException w:name="Colorful Grid Accent 6" w:semiHidden="0" w:uiPriority="73" w:unhideWhenUsed="0"/>
-    <w:lsdException w:name="Subtle Emphasis" w:semiHidden="0" w:uiPriority="19" w:unhideWhenUsed="0" w:qFormat="1"/>
-    <w:lsdException w:name="Intense Emphasis" w:semiHidden="0" w:uiPriority="21" w:unhideWhenUsed="0" w:qFormat="1"/>
-    <w:lsdException w:name="Subtle Reference" w:semiHidden="0" w:uiPriority="31" w:unhideWhenUsed="0" w:qFormat="1"/>
-    <w:lsdException w:name="Intense Reference" w:semiHidden="0" w:uiPriority="32" w:unhideWhenUsed="0" w:qFormat="1"/>
-    <w:lsdException w:name="Book Title" w:semiHidden="0" w:uiPriority="33" w:unhideWhenUsed="0" w:qFormat="1"/>
-    <w:lsdException w:name="Bibliography" w:uiPriority="37"/>
-    <w:lsdException w:name="TOC Heading" w:uiPriority="39" w:qFormat="1"/>
-  </w:latentStyles>
-  <w:style w:type="paragraph" w:default="1" w:styleId="Normal">
-    <w:name w:val="Normal"/>
-    <w:qFormat/>
-  </w:style>
-  <w:style w:type="paragraph" w:styleId="Ttulo1">
-    <w:name w:val="heading 1"/>
-    <w:basedOn w:val="Normal1"/>
-    <w:next w:val="Normal1"/>
-    <w:rsid w:val="00AA5324"/>
-    <w:pPr>
-      <w:spacing w:before="480"/>
-      <w:outlineLvl w:val="0"/>
-    </w:pPr>
-    <w:rPr>
-      <w:b/>
-      <w:color w:val="345A8A"/>
-      <w:sz w:val="32"/>
-      <w:szCs w:val="32"/>
-    </w:rPr>
-  </w:style>
-  <w:style w:type="paragraph" w:styleId="Ttulo2">
-    <w:name w:val="heading 2"/>
-    <w:basedOn w:val="Normal1"/>
-    <w:next w:val="Normal1"/>
-    <w:rsid w:val="00AA5324"/>
-    <w:pPr>
-      <w:spacing w:before="200"/>
-      <w:outlineLvl w:val="1"/>
-    </w:pPr>
-    <w:rPr>
-      <w:b/>
-      <w:color w:val="4F81BD"/>
-      <w:sz w:val="26"/>
-      <w:szCs w:val="26"/>
-    </w:rPr>
-  </w:style>
-  <w:style w:type="paragraph" w:styleId="Ttulo3">
-    <w:name w:val="heading 3"/>
-    <w:basedOn w:val="Normal1"/>
-    <w:next w:val="Normal1"/>
-    <w:rsid w:val="00AA5324"/>
-    <w:pPr>
-      <w:spacing w:before="200"/>
-      <w:outlineLvl w:val="2"/>
-    </w:pPr>
-    <w:rPr>
-      <w:b/>
-      <w:color w:val="4F81BD"/>
-      <w:sz w:val="24"/>
-      <w:szCs w:val="24"/>
-    </w:rPr>
-  </w:style>
-  <w:style w:type="paragraph" w:styleId="Ttulo4">
-    <w:name w:val="heading 4"/>
-    <w:basedOn w:val="Normal1"/>
-    <w:next w:val="Normal1"/>
-    <w:rsid w:val="00AA5324"/>
-    <w:pPr>
-      <w:keepNext/>
-      <w:keepLines/>
-      <w:spacing w:before="240" w:after="40"/>
-      <w:contextualSpacing/>
-      <w:outlineLvl w:val="3"/>
-    </w:pPr>
-    <w:rPr>
-      <w:b/>
-      <w:sz w:val="24"/>
-      <w:szCs w:val="24"/>
-    </w:rPr>
-  </w:style>
-  <w:style w:type="paragraph" w:styleId="Ttulo5">
-    <w:name w:val="heading 5"/>
-    <w:basedOn w:val="Normal1"/>
-    <w:next w:val="Normal1"/>
-    <w:rsid w:val="00AA5324"/>
-    <w:pPr>
-      <w:keepNext/>
-      <w:keepLines/>
-      <w:spacing w:before="220" w:after="40"/>
-      <w:contextualSpacing/>
-      <w:outlineLvl w:val="4"/>
-    </w:pPr>
-    <w:rPr>
-      <w:b/>
-    </w:rPr>
-  </w:style>
-  <w:style w:type="paragraph" w:styleId="Ttulo6">
-    <w:name w:val="heading 6"/>
-    <w:basedOn w:val="Normal1"/>
-    <w:next w:val="Normal1"/>
-    <w:rsid w:val="00AA5324"/>
-    <w:pPr>
-      <w:keepNext/>
-      <w:keepLines/>
-      <w:spacing w:before="200" w:after="40"/>
-      <w:contextualSpacing/>
-      <w:outlineLvl w:val="5"/>
-    </w:pPr>
-    <w:rPr>
-      <w:b/>
-      <w:sz w:val="20"/>
-      <w:szCs w:val="20"/>
-    </w:rPr>
-  </w:style>
-  <w:style w:type="character" w:default="1" w:styleId="Fontepargpadro">
-    <w:name w:val="Default Paragraph Font"/>
-    <w:uiPriority w:val="1"/>
-    <w:semiHidden/>
-    <w:unhideWhenUsed/>
-  </w:style>
-  <w:style w:type="table" w:default="1" w:styleId="Tabelanormal">
-    <w:name w:val="Normal Table"/>
-    <w:uiPriority w:val="99"/>
-    <w:semiHidden/>
-    <w:unhideWhenUsed/>
-    <w:tblPr>
-      <w:tblInd w:w="0" w:type="dxa"/>
-      <w:tblCellMar>
-        <w:top w:w="0" w:type="dxa"/>
-        <w:left w:w="108" w:type="dxa"/>
-        <w:bottom w:w="0" w:type="dxa"/>
-        <w:right w:w="108" w:type="dxa"/>
-      </w:tblCellMar>
-    </w:tblPr>
-  </w:style>
-  <w:style w:type="numbering" w:default="1" w:styleId="Semlista">
-    <w:name w:val="No List"/>
-    <w:uiPriority w:val="99"/>
-    <w:semiHidden/>
-    <w:unhideWhenUsed/>
-  </w:style>
-  <w:style w:type="paragraph" w:customStyle="1" w:styleId="Normal1">
-    <w:name w:val="Normal1"/>
-    <w:rsid w:val="00AA5324"/>
-  </w:style>
-  <w:style w:type="table" w:customStyle="1" w:styleId="TableNormal">
-    <w:name w:val="Table Normal"/>
-    <w:rsid w:val="00AA5324"/>
-    <w:tblPr>
-      <w:tblCellMar>
-        <w:top w:w="0" w:type="dxa"/>
-        <w:left w:w="0" w:type="dxa"/>
-        <w:bottom w:w="0" w:type="dxa"/>
-        <w:right w:w="0" w:type="dxa"/>
-      </w:tblCellMar>
-    </w:tblPr>
-  </w:style>
-  <w:style w:type="paragraph" w:styleId="Ttulo">
-    <w:name w:val="Title"/>
-    <w:basedOn w:val="Normal1"/>
-    <w:next w:val="Normal1"/>
-    <w:rsid w:val="00AA5324"/>
-    <w:pPr>
-      <w:spacing w:after="300"/>
-    </w:pPr>
-    <w:rPr>
-      <w:color w:val="17365D"/>
-      <w:sz w:val="52"/>
-      <w:szCs w:val="52"/>
-    </w:rPr>
-  </w:style>
-  <w:style w:type="paragraph" w:styleId="Subttulo">
-    <w:name w:val="Subtitle"/>
-    <w:basedOn w:val="Normal1"/>
-    <w:next w:val="Normal1"/>
-    <w:rsid w:val="00AA5324"/>
-    <w:rPr>
-      <w:i/>
-      <w:color w:val="4F81BD"/>
-      <w:sz w:val="24"/>
-      <w:szCs w:val="24"/>
-    </w:rPr>
-  </w:style>
-  <w:style w:type="table" w:customStyle="1" w:styleId="a">
-    <w:basedOn w:val="TableNormal"/>
-    <w:rsid w:val="00AA5324"/>
-    <w:pPr>
-      <w:spacing w:after="0" w:line="240" w:lineRule="auto"/>
-      <w:contextualSpacing/>
-    </w:pPr>
-    <w:tblPr>
-      <w:tblStyleRowBandSize w:val="1"/>
-      <w:tblStyleColBandSize w:val="1"/>
-      <w:tblCellMar>
-        <w:top w:w="0" w:type="dxa"/>
-        <w:left w:w="115" w:type="dxa"/>
-        <w:bottom w:w="0" w:type="dxa"/>
-        <w:right w:w="115" w:type="dxa"/>
-      </w:tblCellMar>
-    </w:tblPr>
-  </w:style>
-  <w:style w:type="table" w:customStyle="1" w:styleId="a0">
-    <w:basedOn w:val="TableNormal"/>
-    <w:rsid w:val="00AA5324"/>
-    <w:pPr>
-      <w:spacing w:after="0" w:line="240" w:lineRule="auto"/>
-      <w:contextualSpacing/>
-    </w:pPr>
-    <w:tblPr>
-      <w:tblStyleRowBandSize w:val="1"/>
-      <w:tblStyleColBandSize w:val="1"/>
-      <w:tblCellMar>
-        <w:top w:w="0" w:type="dxa"/>
-        <w:left w:w="115" w:type="dxa"/>
-        <w:bottom w:w="0" w:type="dxa"/>
         <w:right w:w="115" w:type="dxa"/>
       </w:tblCellMar>
     </w:tblPr>

</xml_diff>